<commit_message>
Små rettelser interview referat
</commit_message>
<xml_diff>
--- a/Bilag - diverse/Interview HELT NY.docx
+++ b/Bilag - diverse/Interview HELT NY.docx
@@ -1,6 +1,6 @@
 
 <file path=word/document.xml><?xml version="1.0" encoding="utf-8"?>
-<w:document xmlns:wpc="http://schemas.microsoft.com/office/word/2010/wordprocessingCanvas" xmlns:mo="http://schemas.microsoft.com/office/mac/office/2008/main" xmlns:mc="http://schemas.openxmlformats.org/markup-compatibility/2006" xmlns:mv="urn:schemas-microsoft-com:mac:vml" xmlns:o="urn:schemas-microsoft-com:office:office" xmlns:r="http://schemas.openxmlformats.org/officeDocument/2006/relationships" xmlns:m="http://schemas.openxmlformats.org/officeDocument/2006/math" xmlns:v="urn:schemas-microsoft-com:vml" xmlns:wp14="http://schemas.microsoft.com/office/word/2010/wordprocessingDrawing" xmlns:wp="http://schemas.openxmlformats.org/drawingml/2006/wordprocessingDrawing" xmlns:w10="urn:schemas-microsoft-com:office:word" xmlns:w="http://schemas.openxmlformats.org/wordprocessingml/2006/main" xmlns:w14="http://schemas.microsoft.com/office/word/2010/wordml" xmlns:w15="http://schemas.microsoft.com/office/word/2012/wordml" xmlns:wpg="http://schemas.microsoft.com/office/word/2010/wordprocessingGroup" xmlns:wpi="http://schemas.microsoft.com/office/word/2010/wordprocessingInk" xmlns:wne="http://schemas.microsoft.com/office/word/2006/wordml" xmlns:wps="http://schemas.microsoft.com/office/word/2010/wordprocessingShape" mc:Ignorable="w14 w15 wp14">
+<w:document xmlns:wpc="http://schemas.microsoft.com/office/word/2010/wordprocessingCanvas" xmlns:mc="http://schemas.openxmlformats.org/markup-compatibility/2006" xmlns:o="urn:schemas-microsoft-com:office:office" xmlns:r="http://schemas.openxmlformats.org/officeDocument/2006/relationships" xmlns:m="http://schemas.openxmlformats.org/officeDocument/2006/math" xmlns:v="urn:schemas-microsoft-com:vml" xmlns:wp14="http://schemas.microsoft.com/office/word/2010/wordprocessingDrawing" xmlns:wp="http://schemas.openxmlformats.org/drawingml/2006/wordprocessingDrawing" xmlns:w10="urn:schemas-microsoft-com:office:word" xmlns:w="http://schemas.openxmlformats.org/wordprocessingml/2006/main" xmlns:w14="http://schemas.microsoft.com/office/word/2010/wordml" xmlns:w15="http://schemas.microsoft.com/office/word/2012/wordml" xmlns:wpg="http://schemas.microsoft.com/office/word/2010/wordprocessingGroup" xmlns:wpi="http://schemas.microsoft.com/office/word/2010/wordprocessingInk" xmlns:wne="http://schemas.microsoft.com/office/word/2006/wordml" xmlns:wps="http://schemas.microsoft.com/office/word/2010/wordprocessingShape" mc:Ignorable="w14 w15 wp14">
   <w:body>
     <w:p>
       <w:pPr>
@@ -36,6 +36,35 @@
     </w:p>
     <w:p>
       <w:pPr>
+        <w:rPr>
+          <w:rFonts w:ascii="Cambria" w:hAnsi="Cambria"/>
+          <w:b/>
+        </w:rPr>
+      </w:pPr>
+      <w:r>
+        <w:rPr>
+          <w:rFonts w:ascii="Cambria" w:hAnsi="Cambria"/>
+          <w:b/>
+        </w:rPr>
+        <w:t>Hvad er timelønnen</w:t>
+      </w:r>
+      <w:r>
+        <w:rPr>
+          <w:rFonts w:ascii="Cambria" w:hAnsi="Cambria"/>
+          <w:b/>
+        </w:rPr>
+        <w:t xml:space="preserve"> for en sonograf</w:t>
+      </w:r>
+      <w:r>
+        <w:rPr>
+          <w:rFonts w:ascii="Cambria" w:hAnsi="Cambria"/>
+          <w:b/>
+        </w:rPr>
+        <w:t>?</w:t>
+      </w:r>
+    </w:p>
+    <w:p>
+      <w:pPr>
         <w:jc w:val="left"/>
       </w:pPr>
       <w:r>
@@ -43,13 +72,31 @@
       </w:r>
       <w:r>
         <w:br/>
-        <w:t xml:space="preserve">En færdiguddannet (kan klare et fuldt program) med </w:t>
+        <w:t>En færdiguddannet (</w:t>
+      </w:r>
+      <w:r>
+        <w:t xml:space="preserve">der </w:t>
+      </w:r>
+      <w:r>
+        <w:t xml:space="preserve">kan klare et fuldt program) med </w:t>
       </w:r>
       <w:r>
         <w:t>tillæg (kvalifikationstillæg) og har været uddannet i 2</w:t>
       </w:r>
       <w:r>
-        <w:t xml:space="preserve"> år: 27.000 kroner om måneden.</w:t>
+        <w:t xml:space="preserve"> år</w:t>
+      </w:r>
+      <w:r>
+        <w:t xml:space="preserve"> hos afdelingen i Horsens</w:t>
+      </w:r>
+      <w:r>
+        <w:t>: 27.000 kroner om måneden</w:t>
+      </w:r>
+      <w:r>
+        <w:t xml:space="preserve"> (trin 6)</w:t>
+      </w:r>
+      <w:r>
+        <w:t>.</w:t>
       </w:r>
     </w:p>
     <w:p>
@@ -79,17 +126,42 @@
     <w:p>
       <w:pPr>
         <w:jc w:val="left"/>
+        <w:rPr>
+          <w:b/>
+        </w:rPr>
+      </w:pPr>
+      <w:r>
+        <w:rPr>
+          <w:rFonts w:ascii="Cambria" w:hAnsi="Cambria"/>
+          <w:b/>
+        </w:rPr>
+        <w:t>Hvad koster det at uddanne en sonograf?</w:t>
+      </w:r>
+    </w:p>
+    <w:p>
+      <w:pPr>
+        <w:jc w:val="left"/>
       </w:pPr>
       <w:r>
         <w:t xml:space="preserve">To løn på en oplæringsscanning – 16 uger. </w:t>
       </w:r>
+      <w:r>
+        <w:t xml:space="preserve">Da der er fuld dobbelt-mands dækning i hele perioden. </w:t>
+      </w:r>
     </w:p>
     <w:p>
       <w:pPr>
         <w:jc w:val="left"/>
-      </w:pPr>
-      <w:r>
-        <w:t>Udstyret kan holde 10 år – der kaldes det forældet. Det siger firmaerne. Efter 10 år er de ikke up to date længere.</w:t>
+        <w:rPr>
+          <w:b/>
+        </w:rPr>
+      </w:pPr>
+      <w:r>
+        <w:rPr>
+          <w:rFonts w:ascii="Cambria" w:hAnsi="Cambria"/>
+          <w:b/>
+        </w:rPr>
+        <w:t>Hvor lang tid holder ultralydsudstyret, som I har nu?</w:t>
       </w:r>
     </w:p>
     <w:p>
@@ -97,7 +169,58 @@
         <w:jc w:val="left"/>
       </w:pPr>
       <w:r>
-        <w:t xml:space="preserve">850.000 kroner + moms: fuldt udstyr som kan sættes ind på en stue og bruges med det samme. Udstyr til alle typer scanninger. </w:t>
+        <w:t>Udstyret kan holde 10 år – der kaldes det forældet. Det siger firmaern</w:t>
+      </w:r>
+      <w:r>
+        <w:t>e. Efter 10 år er de ikke up-to-</w:t>
+      </w:r>
+      <w:r>
+        <w:t>date længere.</w:t>
+      </w:r>
+      <w:r>
+        <w:t xml:space="preserve"> Dog bliver udstyret ikke nødvendigvis udskiftet når de 10 år er gået. </w:t>
+      </w:r>
+    </w:p>
+    <w:p>
+      <w:pPr>
+        <w:rPr>
+          <w:rFonts w:ascii="Cambria" w:hAnsi="Cambria"/>
+          <w:b/>
+        </w:rPr>
+      </w:pPr>
+      <w:r>
+        <w:rPr>
+          <w:rFonts w:ascii="Cambria" w:hAnsi="Cambria"/>
+          <w:b/>
+        </w:rPr>
+        <w:t>Hva</w:t>
+      </w:r>
+      <w:r>
+        <w:rPr>
+          <w:rFonts w:ascii="Cambria" w:hAnsi="Cambria"/>
+          <w:b/>
+        </w:rPr>
+        <w:t>d koster det at købe nyt udstyr?</w:t>
+      </w:r>
+    </w:p>
+    <w:p>
+      <w:pPr>
+        <w:jc w:val="left"/>
+      </w:pPr>
+      <w:r>
+        <w:t xml:space="preserve">850.000 kroner + moms: </w:t>
+      </w:r>
+      <w:r>
+        <w:t xml:space="preserve">Er prisen på et </w:t>
+      </w:r>
+      <w:r>
+        <w:t>fuldt</w:t>
+      </w:r>
+      <w:r>
+        <w:t xml:space="preserve"> sæt</w:t>
+      </w:r>
+      <w:r>
+        <w:t xml:space="preserve"> udstyr som kan sættes ind på en stue og bruges med det samme. Udstyr til alle typer scanninger. </w:t>
       </w:r>
       <w:r>
         <w:t>(indeholder alt udstyr)</w:t>
@@ -105,84 +228,6 @@
     </w:p>
     <w:p>
       <w:pPr>
-        <w:pStyle w:val="Listeafsnit"/>
-        <w:numPr>
-          <w:ilvl w:val="0"/>
-          <w:numId w:val="2"/>
-        </w:numPr>
-        <w:rPr>
-          <w:rFonts w:ascii="Cambria" w:hAnsi="Cambria"/>
-        </w:rPr>
-      </w:pPr>
-      <w:r>
-        <w:rPr>
-          <w:rFonts w:ascii="Cambria" w:hAnsi="Cambria"/>
-        </w:rPr>
-        <w:t xml:space="preserve">Hvad koster det at uddanne en sonograf? </w:t>
-      </w:r>
-    </w:p>
-    <w:p>
-      <w:pPr>
-        <w:pStyle w:val="Listeafsnit"/>
-        <w:numPr>
-          <w:ilvl w:val="0"/>
-          <w:numId w:val="2"/>
-        </w:numPr>
-        <w:rPr>
-          <w:rFonts w:ascii="Cambria" w:hAnsi="Cambria"/>
-        </w:rPr>
-      </w:pPr>
-      <w:r>
-        <w:rPr>
-          <w:rFonts w:ascii="Cambria" w:hAnsi="Cambria"/>
-        </w:rPr>
-        <w:t xml:space="preserve">Hvor lang tid holder ultralydsudstyret, som I har nu? </w:t>
-      </w:r>
-    </w:p>
-    <w:p>
-      <w:pPr>
-        <w:pStyle w:val="Listeafsnit"/>
-        <w:numPr>
-          <w:ilvl w:val="0"/>
-          <w:numId w:val="2"/>
-        </w:numPr>
-        <w:rPr>
-          <w:rFonts w:ascii="Cambria" w:hAnsi="Cambria"/>
-        </w:rPr>
-      </w:pPr>
-      <w:r>
-        <w:rPr>
-          <w:rFonts w:ascii="Cambria" w:hAnsi="Cambria"/>
-        </w:rPr>
-        <w:t>Hvad koster det at købe nyt udstyr?</w:t>
-      </w:r>
-    </w:p>
-    <w:p>
-      <w:pPr>
-        <w:pStyle w:val="Listeafsnit"/>
-        <w:numPr>
-          <w:ilvl w:val="0"/>
-          <w:numId w:val="2"/>
-        </w:numPr>
-        <w:rPr>
-          <w:rFonts w:ascii="Cambria" w:hAnsi="Cambria"/>
-        </w:rPr>
-      </w:pPr>
-      <w:r>
-        <w:rPr>
-          <w:rFonts w:ascii="Cambria" w:hAnsi="Cambria"/>
-        </w:rPr>
-        <w:t>Hvad er timelønnen</w:t>
-      </w:r>
-      <w:r>
-        <w:rPr>
-          <w:rFonts w:ascii="Cambria" w:hAnsi="Cambria"/>
-        </w:rPr>
-        <w:t xml:space="preserve"> for en sonograf?</w:t>
-      </w:r>
-    </w:p>
-    <w:p>
-      <w:pPr>
         <w:pStyle w:val="Overskrift2"/>
         <w:rPr>
           <w:rFonts w:ascii="Cambria" w:hAnsi="Cambria"/>
@@ -202,17 +247,94 @@
         <w:jc w:val="left"/>
       </w:pPr>
       <w:r>
-        <w:t xml:space="preserve">Det er sonografer – de bliver uddannet til det. Arbejder som sonografer, men også sygeplejersker. </w:t>
+        <w:t xml:space="preserve">Det er sonografer </w:t>
+      </w:r>
+      <w:r>
+        <w:t xml:space="preserve">der foretager scanningerne </w:t>
+      </w:r>
+      <w:r>
+        <w:t xml:space="preserve">– de bliver uddannet til det. Arbejder som sonografer, men også </w:t>
+      </w:r>
+      <w:r>
+        <w:t xml:space="preserve">som </w:t>
+      </w:r>
+      <w:r>
+        <w:t xml:space="preserve">sygeplejersker. </w:t>
       </w:r>
       <w:r>
         <w:t xml:space="preserve">Mesterlærer. </w:t>
       </w:r>
       <w:r>
-        <w:t xml:space="preserve">Sygeplejerske/jordmoder. Kommer uden scanningserfaring – oplæringsprogram, hvor de følger fra uge til uge over 16 uger. Bliver evalueret hele tiden. Efter de 16 uger scanner man alene. Tina er også selv sonograf og har været med til at oplære andre. 12-16 uger. Nakkefoldscanning, type 2 scanning og vægtscanning. Man er udlært til flere end disse scanninger – hjertescreening og vægtmåling. Men man vil stadig ikke kunne foretage nogle specielle ting – hjerteflow. Efter et halvt – 1 år kan man køre fulde scanninger selv med rutine og være sikker på sig selv. </w:t>
+        <w:t xml:space="preserve">I stillingsopslag søges der både efter sygeplejerske og </w:t>
+      </w:r>
+      <w:r>
+        <w:t>jord</w:t>
+      </w:r>
+      <w:r>
+        <w:t>e</w:t>
+      </w:r>
+      <w:r>
+        <w:t>moder</w:t>
+      </w:r>
+      <w:r>
+        <w:t xml:space="preserve">, men typisk er det sygeplejersker der </w:t>
+      </w:r>
+      <w:r>
+        <w:t>søger stillingerne</w:t>
+      </w:r>
+      <w:r>
+        <w:t xml:space="preserve">. </w:t>
+      </w:r>
+    </w:p>
+    <w:p>
+      <w:pPr>
+        <w:jc w:val="left"/>
+      </w:pPr>
+      <w:r>
+        <w:t>Kommer uden scanningserfaring – oplæringsprogram, hvor de følger fra uge</w:t>
+      </w:r>
+      <w:r>
+        <w:t xml:space="preserve"> 1</w:t>
+      </w:r>
+      <w:r>
+        <w:t xml:space="preserve"> til uge over 16 uger. Bliver evalueret hele tiden. Efter de 16 uger scanner man alene. Tina er også selv sonograf og har været med </w:t>
+      </w:r>
+      <w:r>
+        <w:t>til at oplære andre. 12-16 uge får man n</w:t>
+      </w:r>
+      <w:r>
+        <w:t xml:space="preserve">akkefoldscanning, </w:t>
+      </w:r>
+      <w:r>
+        <w:t xml:space="preserve">omkring 20 uge får man </w:t>
+      </w:r>
+      <w:r>
+        <w:t>type 2 scanning</w:t>
+      </w:r>
+      <w:r>
+        <w:t xml:space="preserve"> (misdannelsesscanning)</w:t>
+      </w:r>
+      <w:r>
+        <w:t xml:space="preserve"> og</w:t>
+      </w:r>
+      <w:r>
+        <w:t xml:space="preserve"> efter behov tilbydes</w:t>
+      </w:r>
+      <w:r>
+        <w:t xml:space="preserve"> vægtscanning. Man er udlært til flere end disse scanninger – hjertescreening og vægtmåling. Men man vil stadig ikke kunne foretage nogle specielle ting – hjerteflow. Efter et halvt – 1 år kan man køre fulde scanninger selv med rutine og være sikker på sig selv. </w:t>
       </w:r>
       <w:r>
         <w:br/>
-        <w:t xml:space="preserve">Opfordring af oplæring af sonografer fra regionen her i Horsens. </w:t>
+        <w:t>Opfordring til at</w:t>
+      </w:r>
+      <w:r>
+        <w:t xml:space="preserve"> oplæring af sonografer fra </w:t>
+      </w:r>
+      <w:r>
+        <w:t>hele Region Midt skal foregå</w:t>
+      </w:r>
+      <w:r>
+        <w:t xml:space="preserve"> her i Horsens. </w:t>
       </w:r>
     </w:p>
     <w:p>
@@ -220,11 +342,29 @@
         <w:jc w:val="left"/>
       </w:pPr>
       <w:r>
-        <w:t xml:space="preserve">Tina scanner 1-2 dage om ugen. 5,5 mand der scanner om ugen cirka. Ifølge bevillig er de det antal, de skal være. </w:t>
+        <w:t xml:space="preserve">Tina scanner 1-2 dage om ugen, hvilket giver at der er </w:t>
+      </w:r>
+      <w:r>
+        <w:t>5,5 mand der scanner om ugen cirka</w:t>
+      </w:r>
+      <w:r>
+        <w:t xml:space="preserve"> på afdelingen i Horsens</w:t>
+      </w:r>
+      <w:r>
+        <w:t>. Ifølge bevilli</w:t>
+      </w:r>
+      <w:r>
+        <w:t>n</w:t>
+      </w:r>
+      <w:r>
+        <w:t xml:space="preserve">g er de det antal, de skal være. </w:t>
       </w:r>
       <w:r>
         <w:t xml:space="preserve">200 flere fødende i år her i Horsens. Stigende i antallet af fødsler. </w:t>
       </w:r>
+      <w:r>
+        <w:t xml:space="preserve">Måske fører det også til en stigning i bevilling. </w:t>
+      </w:r>
     </w:p>
     <w:p>
       <w:pPr>
@@ -234,7 +374,22 @@
         <w:t xml:space="preserve">Man kan købe sig til en sonograf uddannelse – tage et kursus. 120.000 kroner: teoretisk og så er der afsat (6 uger) </w:t>
       </w:r>
       <w:r>
-        <w:t xml:space="preserve">i Hvidovre hospital og praksis, så man kan øve sig. Dækker det hele – læring i det mest basale. Som man også får ved de 16 uger her. </w:t>
+        <w:t xml:space="preserve">på </w:t>
+      </w:r>
+      <w:r>
+        <w:t>Hvi</w:t>
+      </w:r>
+      <w:r>
+        <w:t xml:space="preserve">dovre Hospital til </w:t>
+      </w:r>
+      <w:r>
+        <w:t>praksis, så man</w:t>
+      </w:r>
+      <w:r>
+        <w:t xml:space="preserve"> kan øve sig. Dækker det hele ift. læring i det mest basale. Svarer nogenlunde til hvad kan man efter det 16 ugers program på Horsens.</w:t>
+      </w:r>
+      <w:r>
+        <w:t xml:space="preserve"> </w:t>
       </w:r>
     </w:p>
     <w:p>
@@ -242,6 +397,7 @@
         <w:jc w:val="left"/>
       </w:pPr>
       <w:r>
+        <w:lastRenderedPageBreak/>
         <w:t>Kontrol fra læge? Der skal ikke være læge tilstede for at kontrollere – kun hvis det er en speciel scanning, som læge skal godkende (kompliceret scanning). Her er det stort set alle scanninger der bliver foretaget af sonografer uden læge.</w:t>
       </w:r>
     </w:p>
@@ -258,8 +414,37 @@
         <w:jc w:val="left"/>
       </w:pPr>
       <w:r>
-        <w:lastRenderedPageBreak/>
-        <w:t xml:space="preserve">Arbejdsdag: 10 scanninger pr. dag hver især afhængig om de har tre eller fire stuer i gang. Laver ikke andet end at scanne den dag. De forsøger så vidt muligt at aflaste. At de ikke scanner mere end 4 dage i ugen. En dag starter de med medicinske aborter, som ikke kræver særligt meget scanning. En dag, hvor de tager væv fra moderkage – ingen scanninger her heller. Det klares de undtagen i ferieperioder – her kan man komme ud for at scanne 5 dage i ugen. </w:t>
+        <w:rPr>
+          <w:b/>
+        </w:rPr>
+        <w:t>Arbejdsdag:</w:t>
+      </w:r>
+      <w:r>
+        <w:t xml:space="preserve"> 10 scanninger pr. dag hver især afhængig </w:t>
+      </w:r>
+      <w:r>
+        <w:t xml:space="preserve">af </w:t>
+      </w:r>
+      <w:r>
+        <w:t>om de har tre eller fire stuer i gang. Laver ikke andet end at scanne den dag. De forsøger så vidt muligt at aflaste</w:t>
+      </w:r>
+      <w:r>
+        <w:t xml:space="preserve"> gennem varierende arbejdsdage. De</w:t>
+      </w:r>
+      <w:r>
+        <w:t xml:space="preserve"> scanner</w:t>
+      </w:r>
+      <w:r>
+        <w:t xml:space="preserve"> maksimalt </w:t>
+      </w:r>
+      <w:r>
+        <w:t>4 dage i ugen</w:t>
+      </w:r>
+      <w:r>
+        <w:t xml:space="preserve">. </w:t>
+      </w:r>
+      <w:r>
+        <w:t xml:space="preserve">En dag starter de med medicinske aborter, som ikke kræver særligt meget scanning. En dag, hvor de tager væv fra moderkage – ingen scanninger her heller. Det klares de undtagen i ferieperioder – her kan man komme ud for at scanne 5 dage i ugen. </w:t>
       </w:r>
     </w:p>
     <w:p>
@@ -297,15 +482,33 @@
       </w:r>
       <w:r>
         <w:br/>
-        <w:t xml:space="preserve">Selvbetalere – 2.000 kroner for en scanning. Den takserer under meget kompliceret. </w:t>
+        <w:t>Selvbetalere –</w:t>
+      </w:r>
+      <w:r>
+        <w:t xml:space="preserve"> godt</w:t>
+      </w:r>
+      <w:r>
+        <w:t xml:space="preserve"> 2.000 kroner for en scanning. Den takserer under meget kompliceret. </w:t>
       </w:r>
       <w:r>
         <w:br/>
-        <w:t xml:space="preserve">De billigere kan være medicinske aborter. Medicinsk abort koster noget andet. </w:t>
+        <w:t>De billigere kan være medicinske aborter. Medicinsk abort koster noget andet</w:t>
+      </w:r>
+      <w:r>
+        <w:t xml:space="preserve"> udover blot scanningsprisen</w:t>
+      </w:r>
+      <w:r>
+        <w:t xml:space="preserve">. </w:t>
       </w:r>
       <w:r>
         <w:br/>
-        <w:t xml:space="preserve">Har fosteret hovedet op eller ned – også ukompliceret. </w:t>
+        <w:t>Har fosteret hovedet op eller ned – også ukompliceret</w:t>
+      </w:r>
+      <w:r>
+        <w:t xml:space="preserve"> (vægtscanning)</w:t>
+      </w:r>
+      <w:r>
+        <w:t xml:space="preserve">. </w:t>
       </w:r>
     </w:p>
     <w:p>
@@ -319,7 +522,16 @@
         <w:sym w:font="Wingdings" w:char="F0E0"/>
       </w:r>
       <w:r>
-        <w:t xml:space="preserve"> max 28 timer om ugen. Anbefalet. De skal ikke rette sig efter de restriktioner, det er kun anbefalinger. </w:t>
+        <w:t xml:space="preserve"> max 28 timer om ugen, dog kun a</w:t>
+      </w:r>
+      <w:r>
+        <w:t>nbefalet</w:t>
+      </w:r>
+      <w:r>
+        <w:t xml:space="preserve"> fra føtalmedicinsk</w:t>
+      </w:r>
+      <w:r>
+        <w:t xml:space="preserve">. De skal ikke rette sig efter de restriktioner, det er kun anbefalinger. </w:t>
       </w:r>
       <w:r>
         <w:br/>
@@ -331,7 +543,7 @@
         <w:jc w:val="left"/>
       </w:pPr>
       <w:r>
-        <w:t xml:space="preserve">At rotere rundt i arbejdsgangen er gjort grundet mere arbejdsmiljø. </w:t>
+        <w:t xml:space="preserve">Restriktioner: Dansk Føtalmedicinsk Selvskab. Grupper, der laver guidelines bestående af læger og sonografer, der undersøger tiden og variationen. </w:t>
       </w:r>
     </w:p>
     <w:p>
@@ -339,7 +551,19 @@
         <w:jc w:val="left"/>
       </w:pPr>
       <w:r>
-        <w:t xml:space="preserve">Udstyret har mulighed for at kunne bruge fra begge sider – venstre og højrehåndet. Kan også stå op – opfordres til at veksle mellem arbejdsstillinger. De har almindelige stole og nogle specielle. </w:t>
+        <w:t>At rotere rundt i arbejdsgangen er gjort grundet mere</w:t>
+      </w:r>
+      <w:r>
+        <w:t xml:space="preserve"> fokus på</w:t>
+      </w:r>
+      <w:r>
+        <w:t xml:space="preserve"> arbejdsmiljø</w:t>
+      </w:r>
+      <w:r>
+        <w:t xml:space="preserve"> og arbejdsstillinger</w:t>
+      </w:r>
+      <w:r>
+        <w:t xml:space="preserve">. </w:t>
       </w:r>
     </w:p>
     <w:p>
@@ -347,6 +571,20 @@
         <w:jc w:val="left"/>
       </w:pPr>
       <w:r>
+        <w:t>Udstyret har mulighed for at kunne bruge</w:t>
+      </w:r>
+      <w:r>
+        <w:t>s</w:t>
+      </w:r>
+      <w:r>
+        <w:t xml:space="preserve"> fra begge sider – venstre og højrehåndet. Kan også stå op – opfordres til at veksle mellem arbejdsstillinger. De har almindelige stole og nogle specielle. </w:t>
+      </w:r>
+    </w:p>
+    <w:p>
+      <w:pPr>
+        <w:jc w:val="left"/>
+      </w:pPr>
+      <w:r>
         <w:t xml:space="preserve">Sonografjob </w:t>
       </w:r>
       <w:r>
@@ -368,14 +606,6 @@
       </w:r>
       <w:r>
         <w:t xml:space="preserve"> ”gemmer” skader væk, da de er glade for jobbet. Personrelateret. Oplever ikke sygedage grundet arbejdsgener. Stort set ingen sygdom. </w:t>
-      </w:r>
-    </w:p>
-    <w:p>
-      <w:pPr>
-        <w:jc w:val="left"/>
-      </w:pPr>
-      <w:r>
-        <w:t xml:space="preserve">Restriktioner: Dansk Føtalmedicinsk Selvskab. Grupper, der laver guidelines bestående af læger og sonografer, der undersøger tiden og variationen. </w:t>
       </w:r>
     </w:p>
     <w:p>
@@ -389,6 +619,8 @@
           <w:rFonts w:ascii="Cambria" w:hAnsi="Cambria"/>
         </w:rPr>
       </w:pPr>
+      <w:bookmarkStart w:id="0" w:name="_GoBack"/>
+      <w:bookmarkEnd w:id="0"/>
       <w:r>
         <w:rPr>
           <w:rFonts w:ascii="Cambria" w:hAnsi="Cambria"/>
@@ -501,6 +733,7 @@
         <w:rPr>
           <w:rFonts w:ascii="Cambria" w:hAnsi="Cambria"/>
         </w:rPr>
+        <w:lastRenderedPageBreak/>
         <w:t>Hvor mange scanninger kan én ultralydsscanner foretage på en dag?</w:t>
       </w:r>
     </w:p>
@@ -599,9 +832,8 @@
         <w:rPr>
           <w:rFonts w:ascii="Cambria" w:hAnsi="Cambria"/>
           <w:noProof/>
-          <w:lang w:eastAsia="da-DK"/>
-        </w:rPr>
-        <w:lastRenderedPageBreak/>
+          <w:lang w:val="en-GB" w:eastAsia="en-GB"/>
+        </w:rPr>
         <w:drawing>
           <wp:inline distT="0" distB="0" distL="0" distR="0" wp14:anchorId="29296D26" wp14:editId="6E8688F5">
             <wp:extent cx="5473700" cy="495300"/>
@@ -1014,6 +1246,7 @@
         <w:rPr>
           <w:rFonts w:ascii="Cambria" w:hAnsi="Cambria"/>
         </w:rPr>
+        <w:lastRenderedPageBreak/>
         <w:t>Imod:</w:t>
       </w:r>
     </w:p>
@@ -1050,7 +1283,6 @@
           <w:rFonts w:ascii="Cambria" w:hAnsi="Cambria"/>
           <w:b/>
         </w:rPr>
-        <w:lastRenderedPageBreak/>
         <w:t xml:space="preserve">Med sygeplejersker på gangen: </w:t>
       </w:r>
     </w:p>
@@ -1128,15 +1360,7 @@
         <w:rPr>
           <w:rFonts w:ascii="Cambria" w:hAnsi="Cambria"/>
         </w:rPr>
-        <w:t>Åbenhed for teknologi: de synes det kun</w:t>
-      </w:r>
-      <w:bookmarkStart w:id="0" w:name="_GoBack"/>
-      <w:bookmarkEnd w:id="0"/>
-      <w:r>
-        <w:rPr>
-          <w:rFonts w:ascii="Cambria" w:hAnsi="Cambria"/>
-        </w:rPr>
-        <w:t xml:space="preserve">ne være spændende – også patienten. Patienten stoler på, hvad de siger. Og hvis de er åbne for det, så tror de også patienten ville være. </w:t>
+        <w:t xml:space="preserve">Åbenhed for teknologi: de synes det kunne være spændende – også patienten. Patienten stoler på, hvad de siger. Og hvis de er åbne for det, så tror de også patienten ville være. </w:t>
       </w:r>
     </w:p>
     <w:p>
@@ -1220,7 +1444,7 @@
 </file>
 
 <file path=word/endnotes.xml><?xml version="1.0" encoding="utf-8"?>
-<w:endnotes xmlns:wpc="http://schemas.microsoft.com/office/word/2010/wordprocessingCanvas" xmlns:mo="http://schemas.microsoft.com/office/mac/office/2008/main" xmlns:mc="http://schemas.openxmlformats.org/markup-compatibility/2006" xmlns:mv="urn:schemas-microsoft-com:mac:vml" xmlns:o="urn:schemas-microsoft-com:office:office" xmlns:r="http://schemas.openxmlformats.org/officeDocument/2006/relationships" xmlns:m="http://schemas.openxmlformats.org/officeDocument/2006/math" xmlns:v="urn:schemas-microsoft-com:vml" xmlns:wp14="http://schemas.microsoft.com/office/word/2010/wordprocessingDrawing" xmlns:wp="http://schemas.openxmlformats.org/drawingml/2006/wordprocessingDrawing" xmlns:w10="urn:schemas-microsoft-com:office:word" xmlns:w="http://schemas.openxmlformats.org/wordprocessingml/2006/main" xmlns:w14="http://schemas.microsoft.com/office/word/2010/wordml" xmlns:w15="http://schemas.microsoft.com/office/word/2012/wordml" xmlns:wpg="http://schemas.microsoft.com/office/word/2010/wordprocessingGroup" xmlns:wpi="http://schemas.microsoft.com/office/word/2010/wordprocessingInk" xmlns:wne="http://schemas.microsoft.com/office/word/2006/wordml" xmlns:wps="http://schemas.microsoft.com/office/word/2010/wordprocessingShape" mc:Ignorable="w14 w15 wp14">
+<w:endnotes xmlns:wpc="http://schemas.microsoft.com/office/word/2010/wordprocessingCanvas" xmlns:mc="http://schemas.openxmlformats.org/markup-compatibility/2006" xmlns:o="urn:schemas-microsoft-com:office:office" xmlns:r="http://schemas.openxmlformats.org/officeDocument/2006/relationships" xmlns:m="http://schemas.openxmlformats.org/officeDocument/2006/math" xmlns:v="urn:schemas-microsoft-com:vml" xmlns:wp14="http://schemas.microsoft.com/office/word/2010/wordprocessingDrawing" xmlns:wp="http://schemas.openxmlformats.org/drawingml/2006/wordprocessingDrawing" xmlns:w10="urn:schemas-microsoft-com:office:word" xmlns:w="http://schemas.openxmlformats.org/wordprocessingml/2006/main" xmlns:w14="http://schemas.microsoft.com/office/word/2010/wordml" xmlns:w15="http://schemas.microsoft.com/office/word/2012/wordml" xmlns:wpg="http://schemas.microsoft.com/office/word/2010/wordprocessingGroup" xmlns:wpi="http://schemas.microsoft.com/office/word/2010/wordprocessingInk" xmlns:wne="http://schemas.microsoft.com/office/word/2006/wordml" xmlns:wps="http://schemas.microsoft.com/office/word/2010/wordprocessingShape" mc:Ignorable="w14 w15 wp14">
   <w:endnote w:type="separator" w:id="-1">
     <w:p>
       <w:pPr>
@@ -1245,7 +1469,7 @@
 </file>
 
 <file path=word/footnotes.xml><?xml version="1.0" encoding="utf-8"?>
-<w:footnotes xmlns:wpc="http://schemas.microsoft.com/office/word/2010/wordprocessingCanvas" xmlns:mo="http://schemas.microsoft.com/office/mac/office/2008/main" xmlns:mc="http://schemas.openxmlformats.org/markup-compatibility/2006" xmlns:mv="urn:schemas-microsoft-com:mac:vml" xmlns:o="urn:schemas-microsoft-com:office:office" xmlns:r="http://schemas.openxmlformats.org/officeDocument/2006/relationships" xmlns:m="http://schemas.openxmlformats.org/officeDocument/2006/math" xmlns:v="urn:schemas-microsoft-com:vml" xmlns:wp14="http://schemas.microsoft.com/office/word/2010/wordprocessingDrawing" xmlns:wp="http://schemas.openxmlformats.org/drawingml/2006/wordprocessingDrawing" xmlns:w10="urn:schemas-microsoft-com:office:word" xmlns:w="http://schemas.openxmlformats.org/wordprocessingml/2006/main" xmlns:w14="http://schemas.microsoft.com/office/word/2010/wordml" xmlns:w15="http://schemas.microsoft.com/office/word/2012/wordml" xmlns:wpg="http://schemas.microsoft.com/office/word/2010/wordprocessingGroup" xmlns:wpi="http://schemas.microsoft.com/office/word/2010/wordprocessingInk" xmlns:wne="http://schemas.microsoft.com/office/word/2006/wordml" xmlns:wps="http://schemas.microsoft.com/office/word/2010/wordprocessingShape" mc:Ignorable="w14 w15 wp14">
+<w:footnotes xmlns:wpc="http://schemas.microsoft.com/office/word/2010/wordprocessingCanvas" xmlns:mc="http://schemas.openxmlformats.org/markup-compatibility/2006" xmlns:o="urn:schemas-microsoft-com:office:office" xmlns:r="http://schemas.openxmlformats.org/officeDocument/2006/relationships" xmlns:m="http://schemas.openxmlformats.org/officeDocument/2006/math" xmlns:v="urn:schemas-microsoft-com:vml" xmlns:wp14="http://schemas.microsoft.com/office/word/2010/wordprocessingDrawing" xmlns:wp="http://schemas.openxmlformats.org/drawingml/2006/wordprocessingDrawing" xmlns:w10="urn:schemas-microsoft-com:office:word" xmlns:w="http://schemas.openxmlformats.org/wordprocessingml/2006/main" xmlns:w14="http://schemas.microsoft.com/office/word/2010/wordml" xmlns:w15="http://schemas.microsoft.com/office/word/2012/wordml" xmlns:wpg="http://schemas.microsoft.com/office/word/2010/wordprocessingGroup" xmlns:wpi="http://schemas.microsoft.com/office/word/2010/wordprocessingInk" xmlns:wne="http://schemas.microsoft.com/office/word/2006/wordml" xmlns:wps="http://schemas.microsoft.com/office/word/2010/wordprocessingShape" mc:Ignorable="w14 w15 wp14">
   <w:footnote w:type="separator" w:id="-1">
     <w:p>
       <w:pPr>
@@ -1270,8 +1494,8 @@
 </file>
 
 <file path=word/numbering.xml><?xml version="1.0" encoding="utf-8"?>
-<w:numbering xmlns:wpc="http://schemas.microsoft.com/office/word/2010/wordprocessingCanvas" xmlns:mo="http://schemas.microsoft.com/office/mac/office/2008/main" xmlns:mc="http://schemas.openxmlformats.org/markup-compatibility/2006" xmlns:mv="urn:schemas-microsoft-com:mac:vml" xmlns:o="urn:schemas-microsoft-com:office:office" xmlns:r="http://schemas.openxmlformats.org/officeDocument/2006/relationships" xmlns:m="http://schemas.openxmlformats.org/officeDocument/2006/math" xmlns:v="urn:schemas-microsoft-com:vml" xmlns:wp14="http://schemas.microsoft.com/office/word/2010/wordprocessingDrawing" xmlns:wp="http://schemas.openxmlformats.org/drawingml/2006/wordprocessingDrawing" xmlns:w10="urn:schemas-microsoft-com:office:word" xmlns:w="http://schemas.openxmlformats.org/wordprocessingml/2006/main" xmlns:w14="http://schemas.microsoft.com/office/word/2010/wordml" xmlns:w15="http://schemas.microsoft.com/office/word/2012/wordml" xmlns:wpg="http://schemas.microsoft.com/office/word/2010/wordprocessingGroup" xmlns:wpi="http://schemas.microsoft.com/office/word/2010/wordprocessingInk" xmlns:wne="http://schemas.microsoft.com/office/word/2006/wordml" xmlns:wps="http://schemas.microsoft.com/office/word/2010/wordprocessingShape" mc:Ignorable="w14 w15 wp14">
-  <w:abstractNum w:abstractNumId="0">
+<w:numbering xmlns:wpc="http://schemas.microsoft.com/office/word/2010/wordprocessingCanvas" xmlns:mc="http://schemas.openxmlformats.org/markup-compatibility/2006" xmlns:o="urn:schemas-microsoft-com:office:office" xmlns:r="http://schemas.openxmlformats.org/officeDocument/2006/relationships" xmlns:m="http://schemas.openxmlformats.org/officeDocument/2006/math" xmlns:v="urn:schemas-microsoft-com:vml" xmlns:wp14="http://schemas.microsoft.com/office/word/2010/wordprocessingDrawing" xmlns:wp="http://schemas.openxmlformats.org/drawingml/2006/wordprocessingDrawing" xmlns:w10="urn:schemas-microsoft-com:office:word" xmlns:w="http://schemas.openxmlformats.org/wordprocessingml/2006/main" xmlns:w14="http://schemas.microsoft.com/office/word/2010/wordml" xmlns:w15="http://schemas.microsoft.com/office/word/2012/wordml" xmlns:wpg="http://schemas.microsoft.com/office/word/2010/wordprocessingGroup" xmlns:wpi="http://schemas.microsoft.com/office/word/2010/wordprocessingInk" xmlns:wne="http://schemas.microsoft.com/office/word/2006/wordml" xmlns:wps="http://schemas.microsoft.com/office/word/2010/wordprocessingShape" mc:Ignorable="w14 w15 wp14">
+  <w:abstractNum w:abstractNumId="0" w15:restartNumberingAfterBreak="0">
     <w:nsid w:val="058D0FDD"/>
     <w:multiLevelType w:val="hybridMultilevel"/>
     <w:tmpl w:val="8D0C8FD2"/>
@@ -1383,7 +1607,7 @@
       </w:rPr>
     </w:lvl>
   </w:abstractNum>
-  <w:abstractNum w:abstractNumId="1">
+  <w:abstractNum w:abstractNumId="1" w15:restartNumberingAfterBreak="0">
     <w:nsid w:val="0C6247DB"/>
     <w:multiLevelType w:val="hybridMultilevel"/>
     <w:tmpl w:val="37C277B4"/>
@@ -1495,7 +1719,7 @@
       </w:rPr>
     </w:lvl>
   </w:abstractNum>
-  <w:abstractNum w:abstractNumId="2">
+  <w:abstractNum w:abstractNumId="2" w15:restartNumberingAfterBreak="0">
     <w:nsid w:val="5BD305E3"/>
     <w:multiLevelType w:val="hybridMultilevel"/>
     <w:tmpl w:val="64DEF56E"/>
@@ -1635,7 +1859,7 @@
       </w:pPr>
     </w:pPrDefault>
   </w:docDefaults>
-  <w:latentStyles w:defLockedState="0" w:defUIPriority="99" w:defSemiHidden="0" w:defUnhideWhenUsed="0" w:defQFormat="0" w:count="380">
+  <w:latentStyles w:defLockedState="0" w:defUIPriority="99" w:defSemiHidden="0" w:defUnhideWhenUsed="0" w:defQFormat="0" w:count="371">
     <w:lsdException w:name="Normal" w:uiPriority="0" w:qFormat="1"/>
     <w:lsdException w:name="heading 1" w:uiPriority="9" w:qFormat="1"/>
     <w:lsdException w:name="heading 2" w:semiHidden="1" w:uiPriority="9" w:unhideWhenUsed="1" w:qFormat="1"/>
@@ -1792,15 +2016,6 @@
     <w:lsdException w:name="Balloon Text" w:semiHidden="1" w:unhideWhenUsed="1"/>
     <w:lsdException w:name="Table Grid" w:uiPriority="39"/>
     <w:lsdException w:name="Table Theme" w:semiHidden="1" w:unhideWhenUsed="1"/>
-    <w:lsdException w:name="Note Level 1" w:semiHidden="1" w:unhideWhenUsed="1"/>
-    <w:lsdException w:name="Note Level 2" w:semiHidden="1" w:unhideWhenUsed="1"/>
-    <w:lsdException w:name="Note Level 3" w:semiHidden="1" w:unhideWhenUsed="1"/>
-    <w:lsdException w:name="Note Level 4" w:semiHidden="1" w:unhideWhenUsed="1"/>
-    <w:lsdException w:name="Note Level 5" w:semiHidden="1" w:unhideWhenUsed="1"/>
-    <w:lsdException w:name="Note Level 6" w:semiHidden="1" w:unhideWhenUsed="1"/>
-    <w:lsdException w:name="Note Level 7" w:semiHidden="1" w:unhideWhenUsed="1"/>
-    <w:lsdException w:name="Note Level 8" w:semiHidden="1" w:unhideWhenUsed="1"/>
-    <w:lsdException w:name="Note Level 9" w:semiHidden="1" w:unhideWhenUsed="1"/>
     <w:lsdException w:name="Placeholder Text" w:semiHidden="1"/>
     <w:lsdException w:name="No Spacing" w:uiPriority="1" w:qFormat="1"/>
     <w:lsdException w:name="Light Shading" w:uiPriority="60"/>

</xml_diff>

<commit_message>
Flere små tilretninger af interview
</commit_message>
<xml_diff>
--- a/Bilag - diverse/Interview HELT NY.docx
+++ b/Bilag - diverse/Interview HELT NY.docx
@@ -23,12 +23,14 @@
         <w:pStyle w:val="Overskrift2"/>
         <w:rPr>
           <w:rFonts w:ascii="Cambria" w:hAnsi="Cambria"/>
+          <w:color w:val="FF0000"/>
           <w:sz w:val="24"/>
         </w:rPr>
       </w:pPr>
       <w:r>
         <w:rPr>
           <w:rFonts w:ascii="Cambria" w:hAnsi="Cambria"/>
+          <w:color w:val="FF0000"/>
           <w:sz w:val="24"/>
         </w:rPr>
         <w:t>Økonomi:</w:t>
@@ -46,14 +48,7 @@
           <w:rFonts w:ascii="Cambria" w:hAnsi="Cambria"/>
           <w:b/>
         </w:rPr>
-        <w:t>Hvad er timelønnen</w:t>
-      </w:r>
-      <w:r>
-        <w:rPr>
-          <w:rFonts w:ascii="Cambria" w:hAnsi="Cambria"/>
-          <w:b/>
-        </w:rPr>
-        <w:t xml:space="preserve"> for en sonograf</w:t>
+        <w:t>Hvad er timelønnen for en sonograf</w:t>
       </w:r>
       <w:r>
         <w:rPr>
@@ -193,14 +188,7 @@
           <w:rFonts w:ascii="Cambria" w:hAnsi="Cambria"/>
           <w:b/>
         </w:rPr>
-        <w:t>Hva</w:t>
-      </w:r>
-      <w:r>
-        <w:rPr>
-          <w:rFonts w:ascii="Cambria" w:hAnsi="Cambria"/>
-          <w:b/>
-        </w:rPr>
-        <w:t>d koster det at købe nyt udstyr?</w:t>
+        <w:t>Hvad koster det at købe nyt udstyr?</w:t>
       </w:r>
     </w:p>
     <w:p>
@@ -237,6 +225,7 @@
       <w:r>
         <w:rPr>
           <w:rFonts w:ascii="Cambria" w:hAnsi="Cambria"/>
+          <w:color w:val="FF0000"/>
           <w:sz w:val="24"/>
         </w:rPr>
         <w:t>Organisation:</w:t>
@@ -244,6 +233,21 @@
     </w:p>
     <w:p>
       <w:pPr>
+        <w:rPr>
+          <w:rFonts w:ascii="Cambria" w:hAnsi="Cambria"/>
+          <w:b/>
+        </w:rPr>
+      </w:pPr>
+      <w:r>
+        <w:rPr>
+          <w:rFonts w:ascii="Cambria" w:hAnsi="Cambria"/>
+          <w:b/>
+        </w:rPr>
+        <w:t>Hvor lang tid har man haft sonograferne (sygeplejersker og jordemødre) til at udføre denne funktion (udføre scanningerne).</w:t>
+      </w:r>
+    </w:p>
+    <w:p>
+      <w:pPr>
         <w:jc w:val="left"/>
       </w:pPr>
       <w:r>
@@ -285,522 +289,40 @@
       <w:r>
         <w:t xml:space="preserve">. </w:t>
       </w:r>
-    </w:p>
-    <w:p>
-      <w:pPr>
-        <w:jc w:val="left"/>
-      </w:pPr>
-      <w:r>
-        <w:t>Kommer uden scanningserfaring – oplæringsprogram, hvor de følger fra uge</w:t>
-      </w:r>
-      <w:r>
-        <w:t xml:space="preserve"> 1</w:t>
-      </w:r>
-      <w:r>
-        <w:t xml:space="preserve"> til uge over 16 uger. Bliver evalueret hele tiden. Efter de 16 uger scanner man alene. Tina er også selv sonograf og har været med </w:t>
-      </w:r>
-      <w:r>
-        <w:t>til at oplære andre. 12-16 uge får man n</w:t>
-      </w:r>
-      <w:r>
-        <w:t xml:space="preserve">akkefoldscanning, </w:t>
-      </w:r>
-      <w:r>
-        <w:t xml:space="preserve">omkring 20 uge får man </w:t>
-      </w:r>
-      <w:r>
-        <w:t>type 2 scanning</w:t>
-      </w:r>
-      <w:r>
-        <w:t xml:space="preserve"> (misdannelsesscanning)</w:t>
-      </w:r>
-      <w:r>
-        <w:t xml:space="preserve"> og</w:t>
-      </w:r>
-      <w:r>
-        <w:t xml:space="preserve"> efter behov tilbydes</w:t>
-      </w:r>
-      <w:r>
-        <w:t xml:space="preserve"> vægtscanning. Man er udlært til flere end disse scanninger – hjertescreening og vægtmåling. Men man vil stadig ikke kunne foretage nogle specielle ting – hjerteflow. Efter et halvt – 1 år kan man køre fulde scanninger selv med rutine og være sikker på sig selv. </w:t>
-      </w:r>
-      <w:r>
-        <w:br/>
-        <w:t>Opfordring til at</w:t>
-      </w:r>
-      <w:r>
-        <w:t xml:space="preserve"> oplæring af sonografer fra </w:t>
-      </w:r>
-      <w:r>
-        <w:t>hele Region Midt skal foregå</w:t>
-      </w:r>
-      <w:r>
-        <w:t xml:space="preserve"> her i Horsens. </w:t>
-      </w:r>
-    </w:p>
-    <w:p>
-      <w:pPr>
-        <w:jc w:val="left"/>
-      </w:pPr>
-      <w:r>
-        <w:t xml:space="preserve">Tina scanner 1-2 dage om ugen, hvilket giver at der er </w:t>
-      </w:r>
-      <w:r>
-        <w:t>5,5 mand der scanner om ugen cirka</w:t>
-      </w:r>
-      <w:r>
-        <w:t xml:space="preserve"> på afdelingen i Horsens</w:t>
-      </w:r>
-      <w:r>
-        <w:t>. Ifølge bevilli</w:t>
-      </w:r>
-      <w:r>
-        <w:t>n</w:t>
-      </w:r>
-      <w:r>
-        <w:t xml:space="preserve">g er de det antal, de skal være. </w:t>
-      </w:r>
-      <w:r>
-        <w:t xml:space="preserve">200 flere fødende i år her i Horsens. Stigende i antallet af fødsler. </w:t>
-      </w:r>
-      <w:r>
-        <w:t xml:space="preserve">Måske fører det også til en stigning i bevilling. </w:t>
-      </w:r>
-    </w:p>
-    <w:p>
-      <w:pPr>
-        <w:jc w:val="left"/>
-      </w:pPr>
-      <w:r>
-        <w:t xml:space="preserve">Man kan købe sig til en sonograf uddannelse – tage et kursus. 120.000 kroner: teoretisk og så er der afsat (6 uger) </w:t>
-      </w:r>
-      <w:r>
-        <w:t xml:space="preserve">på </w:t>
-      </w:r>
-      <w:r>
-        <w:t>Hvi</w:t>
-      </w:r>
-      <w:r>
-        <w:t xml:space="preserve">dovre Hospital til </w:t>
-      </w:r>
-      <w:r>
-        <w:t>praksis, så man</w:t>
-      </w:r>
-      <w:r>
-        <w:t xml:space="preserve"> kan øve sig. Dækker det hele ift. læring i det mest basale. Svarer nogenlunde til hvad kan man efter det 16 ugers program på Horsens.</w:t>
-      </w:r>
-      <w:r>
-        <w:t xml:space="preserve"> </w:t>
-      </w:r>
-    </w:p>
-    <w:p>
-      <w:pPr>
-        <w:jc w:val="left"/>
-      </w:pPr>
-      <w:r>
-        <w:lastRenderedPageBreak/>
-        <w:t>Kontrol fra læge? Der skal ikke være læge tilstede for at kontrollere – kun hvis det er en speciel scanning, som læge skal godkende (kompliceret scanning). Her er det stort set alle scanninger der bliver foretaget af sonografer uden læge.</w:t>
-      </w:r>
-    </w:p>
-    <w:p>
-      <w:pPr>
-        <w:jc w:val="left"/>
-      </w:pPr>
-      <w:r>
-        <w:t xml:space="preserve">6 sonografer her i Horsens. Cirka 30-40 scanninger om dagen. En scanning tager 35 minutter. Den aktive del er 25-30 minutter – resten er dokumentation. </w:t>
-      </w:r>
-    </w:p>
-    <w:p>
-      <w:pPr>
-        <w:jc w:val="left"/>
-      </w:pPr>
-      <w:r>
-        <w:rPr>
-          <w:b/>
-        </w:rPr>
-        <w:t>Arbejdsdag:</w:t>
-      </w:r>
-      <w:r>
-        <w:t xml:space="preserve"> 10 scanninger pr. dag hver især afhængig </w:t>
-      </w:r>
-      <w:r>
-        <w:t xml:space="preserve">af </w:t>
-      </w:r>
-      <w:r>
-        <w:t>om de har tre eller fire stuer i gang. Laver ikke andet end at scanne den dag. De forsøger så vidt muligt at aflaste</w:t>
-      </w:r>
-      <w:r>
-        <w:t xml:space="preserve"> gennem varierende arbejdsdage. De</w:t>
-      </w:r>
-      <w:r>
-        <w:t xml:space="preserve"> scanner</w:t>
-      </w:r>
-      <w:r>
-        <w:t xml:space="preserve"> maksimalt </w:t>
-      </w:r>
-      <w:r>
-        <w:t>4 dage i ugen</w:t>
-      </w:r>
-      <w:r>
-        <w:t xml:space="preserve">. </w:t>
-      </w:r>
-      <w:r>
-        <w:t xml:space="preserve">En dag starter de med medicinske aborter, som ikke kræver særligt meget scanning. En dag, hvor de tager væv fra moderkage – ingen scanninger her heller. Det klares de undtagen i ferieperioder – her kan man komme ud for at scanne 5 dage i ugen. </w:t>
-      </w:r>
-    </w:p>
-    <w:p>
-      <w:pPr>
-        <w:jc w:val="left"/>
-      </w:pPr>
-      <w:r>
-        <w:t xml:space="preserve">De har udstyr til 4 stuer – satellit ude i Skanderborg også. En af de fire stuer er en lægestue. 3 daglige programmer og 1 lægeprogram. </w:t>
-      </w:r>
-    </w:p>
-    <w:p>
-      <w:pPr>
-        <w:jc w:val="left"/>
-      </w:pPr>
-      <w:r>
-        <w:t xml:space="preserve">Scanningsudstyr i gang hele tiden? Ja. Stigning i fødselsantallet – mangler apparater, stuer og personale. </w:t>
-      </w:r>
-    </w:p>
-    <w:p>
-      <w:pPr>
-        <w:jc w:val="left"/>
-      </w:pPr>
-      <w:r>
-        <w:rPr>
-          <w:b/>
-        </w:rPr>
-        <w:t>DRG-takster:</w:t>
-      </w:r>
-      <w:r>
-        <w:t xml:space="preserve"> </w:t>
-      </w:r>
-      <w:r>
-        <w:br/>
-        <w:t xml:space="preserve">Politisk bestemt. Hun ved det ikke. Tvillinger = dyr takst. Anderledes tid bliver sat af, når der er tvillinger. Dobbelt tid. Nakkefoldscanning + flowmåling = meget kompliceret, da den kræver meget og anderledes information omkring risikovurdering. </w:t>
-      </w:r>
-      <w:r>
-        <w:br/>
-        <w:t>Selvbetalere –</w:t>
-      </w:r>
-      <w:r>
-        <w:t xml:space="preserve"> godt</w:t>
-      </w:r>
-      <w:r>
-        <w:t xml:space="preserve"> 2.000 kroner for en scanning. Den takserer under meget kompliceret. </w:t>
-      </w:r>
-      <w:r>
-        <w:br/>
-        <w:t>De billigere kan være medicinske aborter. Medicinsk abort koster noget andet</w:t>
-      </w:r>
-      <w:r>
-        <w:t xml:space="preserve"> udover blot scanningsprisen</w:t>
-      </w:r>
-      <w:r>
-        <w:t xml:space="preserve">. </w:t>
-      </w:r>
-      <w:r>
-        <w:br/>
-        <w:t>Har fosteret hovedet op eller ned – også ukompliceret</w:t>
-      </w:r>
-      <w:r>
-        <w:t xml:space="preserve"> (vægtscanning)</w:t>
-      </w:r>
-      <w:r>
-        <w:t xml:space="preserve">. </w:t>
-      </w:r>
-    </w:p>
-    <w:p>
-      <w:pPr>
-        <w:jc w:val="left"/>
-      </w:pPr>
-      <w:r>
-        <w:t xml:space="preserve">Typer af arbejdsgener: Oplevet det, men ikke noget der giver sygdom. Kan ikke bevises med sygefravær. Laver elastikøvelser hver morgen. Restriktioner </w:t>
-      </w:r>
-      <w:r>
-        <w:sym w:font="Wingdings" w:char="F0E0"/>
-      </w:r>
-      <w:r>
-        <w:t xml:space="preserve"> max 28 timer om ugen, dog kun a</w:t>
-      </w:r>
-      <w:r>
-        <w:t>nbefalet</w:t>
-      </w:r>
-      <w:r>
-        <w:t xml:space="preserve"> fra føtalmedicinsk</w:t>
-      </w:r>
-      <w:r>
-        <w:t xml:space="preserve">. De skal ikke rette sig efter de restriktioner, det er kun anbefalinger. </w:t>
-      </w:r>
-      <w:r>
-        <w:br/>
-        <w:t xml:space="preserve">Kan ikke måles – arbejdsgener. Ikke beviseligt. </w:t>
-      </w:r>
-    </w:p>
-    <w:p>
-      <w:pPr>
-        <w:jc w:val="left"/>
-      </w:pPr>
-      <w:r>
-        <w:t xml:space="preserve">Restriktioner: Dansk Føtalmedicinsk Selvskab. Grupper, der laver guidelines bestående af læger og sonografer, der undersøger tiden og variationen. </w:t>
-      </w:r>
-    </w:p>
-    <w:p>
-      <w:pPr>
-        <w:jc w:val="left"/>
-      </w:pPr>
-      <w:r>
-        <w:t>At rotere rundt i arbejdsgangen er gjort grundet mere</w:t>
-      </w:r>
-      <w:r>
-        <w:t xml:space="preserve"> fokus på</w:t>
-      </w:r>
-      <w:r>
-        <w:t xml:space="preserve"> arbejdsmiljø</w:t>
-      </w:r>
-      <w:r>
-        <w:t xml:space="preserve"> og arbejdsstillinger</w:t>
-      </w:r>
-      <w:r>
-        <w:t xml:space="preserve">. </w:t>
-      </w:r>
-    </w:p>
-    <w:p>
-      <w:pPr>
-        <w:jc w:val="left"/>
-      </w:pPr>
-      <w:r>
-        <w:t>Udstyret har mulighed for at kunne bruge</w:t>
-      </w:r>
-      <w:r>
-        <w:t>s</w:t>
-      </w:r>
-      <w:r>
-        <w:t xml:space="preserve"> fra begge sider – venstre og højrehåndet. Kan også stå op – opfordres til at veksle mellem arbejdsstillinger. De har almindelige stole og nogle specielle. </w:t>
-      </w:r>
-    </w:p>
-    <w:p>
-      <w:pPr>
-        <w:jc w:val="left"/>
-      </w:pPr>
-      <w:r>
-        <w:t xml:space="preserve">Sonografjob </w:t>
-      </w:r>
-      <w:r>
-        <w:sym w:font="Wingdings" w:char="F0E0"/>
-      </w:r>
-      <w:r>
-        <w:t xml:space="preserve"> noget man er i lang tid. Dedikeret job – har stort ansvar. Ingen her har været her under 7 år. De er alle glade for det. Styrketræning i elastikker, gode stole, wellness konsulenter – kigger på, hvordan de sidder. Konsulenter kan bestilles til hver en tid. Privilegeret i regionen mht. stole, konsulenter, variation af arbejde.</w:t>
-      </w:r>
-    </w:p>
-    <w:p>
-      <w:pPr>
-        <w:jc w:val="left"/>
-      </w:pPr>
-      <w:r>
-        <w:t xml:space="preserve">Glade ansatte </w:t>
-      </w:r>
-      <w:r>
-        <w:sym w:font="Wingdings" w:char="F0E0"/>
-      </w:r>
-      <w:r>
-        <w:t xml:space="preserve"> ”gemmer” skader væk, da de er glade for jobbet. Personrelateret. Oplever ikke sygedage grundet arbejdsgener. Stort set ingen sygdom. </w:t>
-      </w:r>
-    </w:p>
-    <w:p>
-      <w:pPr>
-        <w:pStyle w:val="Listeafsnit"/>
-        <w:numPr>
-          <w:ilvl w:val="0"/>
-          <w:numId w:val="3"/>
-        </w:numPr>
-        <w:rPr>
-          <w:rFonts w:ascii="Cambria" w:hAnsi="Cambria"/>
-        </w:rPr>
-      </w:pPr>
-      <w:bookmarkStart w:id="0" w:name="_GoBack"/>
-      <w:bookmarkEnd w:id="0"/>
-      <w:r>
-        <w:rPr>
-          <w:rFonts w:ascii="Cambria" w:hAnsi="Cambria"/>
-        </w:rPr>
-        <w:t>Hvor mange sonografer er ansat?</w:t>
-      </w:r>
-    </w:p>
-    <w:p>
-      <w:pPr>
-        <w:pStyle w:val="Listeafsnit"/>
-        <w:numPr>
-          <w:ilvl w:val="0"/>
-          <w:numId w:val="3"/>
-        </w:numPr>
-        <w:rPr>
-          <w:rFonts w:ascii="Cambria" w:hAnsi="Cambria"/>
-        </w:rPr>
-      </w:pPr>
-      <w:r>
-        <w:rPr>
-          <w:rFonts w:ascii="Cambria" w:hAnsi="Cambria"/>
-        </w:rPr>
-        <w:t>Hvad er proceduren for sonograf</w:t>
-      </w:r>
-      <w:r>
-        <w:rPr>
-          <w:rFonts w:ascii="Cambria" w:hAnsi="Cambria"/>
-        </w:rPr>
-        <w:t>er</w:t>
-      </w:r>
-      <w:r>
-        <w:rPr>
-          <w:rFonts w:ascii="Cambria" w:hAnsi="Cambria"/>
-        </w:rPr>
-        <w:t>s arbejdsdag?</w:t>
-      </w:r>
-    </w:p>
-    <w:p>
-      <w:pPr>
-        <w:pStyle w:val="Listeafsnit"/>
-        <w:numPr>
-          <w:ilvl w:val="0"/>
-          <w:numId w:val="3"/>
-        </w:numPr>
-        <w:rPr>
-          <w:rFonts w:ascii="Cambria" w:hAnsi="Cambria"/>
-        </w:rPr>
-      </w:pPr>
-      <w:r>
-        <w:rPr>
-          <w:rFonts w:ascii="Cambria" w:hAnsi="Cambria"/>
-        </w:rPr>
-        <w:t>Hvad er proceduren for en enkelt scanning?</w:t>
-      </w:r>
-      <w:r>
-        <w:rPr>
-          <w:rFonts w:ascii="Cambria" w:hAnsi="Cambria"/>
-        </w:rPr>
-        <w:t xml:space="preserve"> </w:t>
-      </w:r>
-    </w:p>
-    <w:p>
-      <w:pPr>
-        <w:pStyle w:val="Listeafsnit"/>
-        <w:numPr>
-          <w:ilvl w:val="0"/>
-          <w:numId w:val="3"/>
-        </w:numPr>
-        <w:rPr>
-          <w:rFonts w:ascii="Cambria" w:hAnsi="Cambria"/>
-        </w:rPr>
-      </w:pPr>
-      <w:r>
-        <w:rPr>
-          <w:rFonts w:ascii="Cambria" w:hAnsi="Cambria"/>
-        </w:rPr>
-        <w:t>Hvor lang tid tager en ultralydsscanning?</w:t>
-      </w:r>
-    </w:p>
-    <w:p>
-      <w:pPr>
-        <w:pStyle w:val="Listeafsnit"/>
-        <w:numPr>
-          <w:ilvl w:val="0"/>
-          <w:numId w:val="3"/>
-        </w:numPr>
-        <w:rPr>
-          <w:rFonts w:ascii="Cambria" w:hAnsi="Cambria"/>
-        </w:rPr>
-      </w:pPr>
-      <w:r>
-        <w:rPr>
-          <w:rFonts w:ascii="Cambria" w:hAnsi="Cambria"/>
-        </w:rPr>
-        <w:t>Hvor mange scanninger kan I foretage på samme tid?</w:t>
-      </w:r>
-    </w:p>
-    <w:p>
-      <w:pPr>
-        <w:pStyle w:val="Listeafsnit"/>
-        <w:numPr>
-          <w:ilvl w:val="0"/>
-          <w:numId w:val="3"/>
-        </w:numPr>
-        <w:rPr>
-          <w:rFonts w:ascii="Cambria" w:hAnsi="Cambria"/>
-        </w:rPr>
-      </w:pPr>
-      <w:r>
-        <w:rPr>
-          <w:rFonts w:ascii="Cambria" w:hAnsi="Cambria"/>
-        </w:rPr>
-        <w:lastRenderedPageBreak/>
-        <w:t>Hvor mange scanninger kan én ultralydsscanner foretage på en dag?</w:t>
-      </w:r>
-    </w:p>
-    <w:p>
-      <w:pPr>
-        <w:pStyle w:val="Listeafsnit"/>
-        <w:numPr>
-          <w:ilvl w:val="0"/>
-          <w:numId w:val="3"/>
-        </w:numPr>
-        <w:rPr>
-          <w:rFonts w:ascii="Cambria" w:hAnsi="Cambria"/>
-        </w:rPr>
-      </w:pPr>
-      <w:r>
-        <w:rPr>
-          <w:rFonts w:ascii="Cambria" w:hAnsi="Cambria"/>
-        </w:rPr>
-        <w:t xml:space="preserve">Hvor mange </w:t>
-      </w:r>
-      <w:r>
-        <w:rPr>
-          <w:rFonts w:ascii="Cambria" w:hAnsi="Cambria"/>
-        </w:rPr>
-        <w:t>scanninger foretages der på afdelingen på en dag?</w:t>
-      </w:r>
-      <w:r>
-        <w:rPr>
-          <w:rFonts w:ascii="Cambria" w:hAnsi="Cambria"/>
-        </w:rPr>
-        <w:t xml:space="preserve"> </w:t>
-      </w:r>
-    </w:p>
-    <w:p>
-      <w:pPr>
-        <w:pStyle w:val="Listeafsnit"/>
-        <w:numPr>
-          <w:ilvl w:val="0"/>
-          <w:numId w:val="3"/>
-        </w:numPr>
-        <w:rPr>
-          <w:rFonts w:ascii="Cambria" w:hAnsi="Cambria"/>
-        </w:rPr>
-      </w:pPr>
-      <w:r>
-        <w:rPr>
-          <w:rFonts w:ascii="Cambria" w:hAnsi="Cambria"/>
-        </w:rPr>
-        <w:t>Hvor lang tid har man haft sonograferne (sygeplejersker og jordemødre) til at udføre denne funktion (udføre scanningerne).</w:t>
-      </w:r>
-    </w:p>
-    <w:p>
-      <w:pPr>
-        <w:pStyle w:val="Listeafsnit"/>
-        <w:numPr>
-          <w:ilvl w:val="0"/>
-          <w:numId w:val="3"/>
-        </w:numPr>
-        <w:rPr>
-          <w:rFonts w:ascii="Cambria" w:hAnsi="Cambria"/>
-        </w:rPr>
-      </w:pPr>
-      <w:r>
-        <w:rPr>
-          <w:rFonts w:ascii="Cambria" w:hAnsi="Cambria"/>
-        </w:rPr>
-        <w:t xml:space="preserve">Der findes fire niveauer i DRG-takster. Hvad er kriterierne for, at en ultralydsscanning bliver placeret i det pågældende niveau? </w:t>
+      <w:r>
+        <w:t>I alt den tid Tina kan huske har det været sonografer der har udført denne funktion.</w:t>
+      </w:r>
+    </w:p>
+    <w:p>
+      <w:pPr>
+        <w:spacing w:after="0"/>
+        <w:rPr>
+          <w:rFonts w:ascii="Cambria" w:hAnsi="Cambria"/>
+          <w:b/>
+        </w:rPr>
+      </w:pPr>
+      <w:r>
+        <w:rPr>
+          <w:rFonts w:ascii="Cambria" w:hAnsi="Cambria"/>
+          <w:b/>
+        </w:rPr>
+        <w:t>Hvor lang tid tager sonograf uddannelsen?</w:t>
+      </w:r>
+    </w:p>
+    <w:p>
+      <w:pPr>
+        <w:spacing w:after="0"/>
+        <w:rPr>
+          <w:rFonts w:ascii="Cambria" w:hAnsi="Cambria"/>
+          <w:b/>
+        </w:rPr>
+      </w:pPr>
+      <w:r>
+        <w:rPr>
+          <w:rFonts w:ascii="Cambria" w:hAnsi="Cambria"/>
+          <w:b/>
+        </w:rPr>
+        <w:t>Hvordan er proceduren for oplæring af en sonograf?</w:t>
       </w:r>
     </w:p>
     <w:p>
@@ -810,13 +332,327 @@
           <w:ilvl w:val="1"/>
           <w:numId w:val="3"/>
         </w:numPr>
-        <w:rPr>
-          <w:rFonts w:ascii="Cambria" w:hAnsi="Cambria"/>
-        </w:rPr>
-      </w:pPr>
-      <w:r>
-        <w:rPr>
-          <w:rFonts w:ascii="Cambria" w:hAnsi="Cambria"/>
+        <w:spacing w:after="0"/>
+        <w:rPr>
+          <w:rFonts w:ascii="Cambria" w:hAnsi="Cambria"/>
+          <w:b/>
+        </w:rPr>
+      </w:pPr>
+      <w:r>
+        <w:rPr>
+          <w:rFonts w:ascii="Cambria" w:hAnsi="Cambria"/>
+          <w:b/>
+        </w:rPr>
+        <w:t>Hvor lang tid går der før ultralydsscanningen må udføres uden opsyn?</w:t>
+      </w:r>
+    </w:p>
+    <w:p>
+      <w:pPr>
+        <w:jc w:val="left"/>
+      </w:pPr>
+      <w:r>
+        <w:t>Kommer uden scanningserfaring – oplæringsprogram, hvor de følger fra uge</w:t>
+      </w:r>
+      <w:r>
+        <w:t xml:space="preserve"> 1</w:t>
+      </w:r>
+      <w:r>
+        <w:t xml:space="preserve"> til uge over 16 uger. Bliver evalueret hele tiden. Efter de 16 uger scanner man alene. Tina er også selv sonograf og har været med </w:t>
+      </w:r>
+      <w:r>
+        <w:t>til at oplære andre. 12-16 uge får man n</w:t>
+      </w:r>
+      <w:r>
+        <w:t xml:space="preserve">akkefoldscanning, </w:t>
+      </w:r>
+      <w:r>
+        <w:t xml:space="preserve">omkring 20 uge får man </w:t>
+      </w:r>
+      <w:r>
+        <w:t>type 2 scanning</w:t>
+      </w:r>
+      <w:r>
+        <w:t xml:space="preserve"> (misdannelsesscanning)</w:t>
+      </w:r>
+      <w:r>
+        <w:t xml:space="preserve"> og</w:t>
+      </w:r>
+      <w:r>
+        <w:t xml:space="preserve"> efter behov tilbydes</w:t>
+      </w:r>
+      <w:r>
+        <w:t xml:space="preserve"> vægtscanning. Man er udlært til flere end disse scanninger – hjertescreening og vægtmåling. Men man vil stadig ikke kunne foretage nogle specielle ting – hjerteflow. Efter et halvt – 1 år kan man køre fulde scanninger selv med rutine og være sikker på sig selv. </w:t>
+      </w:r>
+      <w:r>
+        <w:br/>
+        <w:t>Opfordring til at</w:t>
+      </w:r>
+      <w:r>
+        <w:t xml:space="preserve"> oplæring af sonografer fra </w:t>
+      </w:r>
+      <w:r>
+        <w:t>hele Region Midt skal foregå</w:t>
+      </w:r>
+      <w:r>
+        <w:t xml:space="preserve"> her i Horsens. </w:t>
+      </w:r>
+    </w:p>
+    <w:p>
+      <w:pPr>
+        <w:jc w:val="left"/>
+      </w:pPr>
+      <w:r>
+        <w:lastRenderedPageBreak/>
+        <w:t xml:space="preserve">Man kan købe sig til en sonograf uddannelse – tage et kursus. 120.000 kroner: teoretisk og så er der afsat (6 uger) </w:t>
+      </w:r>
+      <w:r>
+        <w:t xml:space="preserve">på </w:t>
+      </w:r>
+      <w:r>
+        <w:t>Hvi</w:t>
+      </w:r>
+      <w:r>
+        <w:t xml:space="preserve">dovre Hospital til </w:t>
+      </w:r>
+      <w:r>
+        <w:t>praksis, så man</w:t>
+      </w:r>
+      <w:r>
+        <w:t xml:space="preserve"> kan øve sig. Dækker det hele ift. læring i det mest basale. Svarer nogenlunde til hvad kan man efter det 16 ugers program på Horsens.</w:t>
+      </w:r>
+      <w:r>
+        <w:t xml:space="preserve"> </w:t>
+      </w:r>
+    </w:p>
+    <w:p>
+      <w:pPr>
+        <w:jc w:val="left"/>
+      </w:pPr>
+      <w:r>
+        <w:t>Kontrol fra læge? Der skal ikke være læge tilstede for at kontrollere – kun hvis det er en speciel scanning, som læge skal godkende (kompliceret scanning). Her er det stort set alle scanninger der bliver foretaget af sonografer uden læge.</w:t>
+      </w:r>
+    </w:p>
+    <w:p>
+      <w:pPr>
+        <w:spacing w:after="0"/>
+        <w:rPr>
+          <w:rFonts w:ascii="Cambria" w:hAnsi="Cambria"/>
+          <w:b/>
+        </w:rPr>
+      </w:pPr>
+      <w:r>
+        <w:rPr>
+          <w:rFonts w:ascii="Cambria" w:hAnsi="Cambria"/>
+          <w:b/>
+        </w:rPr>
+        <w:t xml:space="preserve">Hvor mange sonografer er ansat? </w:t>
+      </w:r>
+    </w:p>
+    <w:p>
+      <w:pPr>
+        <w:spacing w:after="0"/>
+        <w:rPr>
+          <w:rFonts w:ascii="Cambria" w:hAnsi="Cambria"/>
+          <w:b/>
+        </w:rPr>
+      </w:pPr>
+      <w:r>
+        <w:rPr>
+          <w:rFonts w:ascii="Cambria" w:hAnsi="Cambria"/>
+          <w:b/>
+        </w:rPr>
+        <w:t xml:space="preserve">Hvad er proceduren for en enkelt scanning? </w:t>
+      </w:r>
+    </w:p>
+    <w:p>
+      <w:pPr>
+        <w:spacing w:after="0"/>
+        <w:rPr>
+          <w:rFonts w:ascii="Cambria" w:hAnsi="Cambria"/>
+          <w:b/>
+        </w:rPr>
+      </w:pPr>
+      <w:r>
+        <w:rPr>
+          <w:rFonts w:ascii="Cambria" w:hAnsi="Cambria"/>
+          <w:b/>
+        </w:rPr>
+        <w:t>Hvor lang tid tager en ultralydsscanning?</w:t>
+      </w:r>
+    </w:p>
+    <w:p>
+      <w:pPr>
+        <w:rPr>
+          <w:rFonts w:ascii="Cambria" w:hAnsi="Cambria"/>
+          <w:b/>
+        </w:rPr>
+      </w:pPr>
+      <w:r>
+        <w:rPr>
+          <w:rFonts w:ascii="Cambria" w:hAnsi="Cambria"/>
+          <w:b/>
+        </w:rPr>
+        <w:t xml:space="preserve">Hvor mange scanninger foretages der på afdelingen på en dag? </w:t>
+      </w:r>
+    </w:p>
+    <w:p>
+      <w:pPr>
+        <w:jc w:val="left"/>
+      </w:pPr>
+      <w:r>
+        <w:t xml:space="preserve">6 sonografer her i Horsens. Cirka 30-40 scanninger om dagen. En scanning tager 35 minutter. Den aktive del er 25-30 minutter – resten er dokumentation. </w:t>
+      </w:r>
+    </w:p>
+    <w:p>
+      <w:pPr>
+        <w:jc w:val="left"/>
+      </w:pPr>
+      <w:r>
+        <w:t xml:space="preserve">Tina scanner 1-2 dage om ugen, hvilket giver at der er 5,5 mand der scanner om ugen cirka på afdelingen i Horsens. Ifølge bevilling er de det antal, de skal være. 200 flere fødende i år her i Horsens. Stigende i antallet af fødsler. Måske fører det også til en stigning i bevilling. </w:t>
+      </w:r>
+    </w:p>
+    <w:p>
+      <w:pPr>
+        <w:spacing w:after="0"/>
+        <w:rPr>
+          <w:rFonts w:ascii="Cambria" w:hAnsi="Cambria"/>
+          <w:b/>
+        </w:rPr>
+      </w:pPr>
+      <w:r>
+        <w:rPr>
+          <w:rFonts w:ascii="Cambria" w:hAnsi="Cambria"/>
+          <w:b/>
+        </w:rPr>
+        <w:t>Hvor mange scanninger kan I foretage på samme tid?</w:t>
+      </w:r>
+      <w:r>
+        <w:rPr>
+          <w:rFonts w:ascii="Cambria" w:hAnsi="Cambria"/>
+          <w:b/>
+        </w:rPr>
+        <w:t xml:space="preserve"> </w:t>
+      </w:r>
+    </w:p>
+    <w:p>
+      <w:pPr>
+        <w:spacing w:after="0"/>
+        <w:rPr>
+          <w:rFonts w:ascii="Cambria" w:hAnsi="Cambria"/>
+          <w:b/>
+        </w:rPr>
+      </w:pPr>
+      <w:r>
+        <w:rPr>
+          <w:rFonts w:ascii="Cambria" w:hAnsi="Cambria"/>
+          <w:b/>
+        </w:rPr>
+        <w:t>Hvor mange scanninger kan én ultralydsscanner foretage på en dag?</w:t>
+      </w:r>
+    </w:p>
+    <w:p>
+      <w:pPr>
+        <w:jc w:val="left"/>
+      </w:pPr>
+      <w:r>
+        <w:t xml:space="preserve">De har udstyr til 4 stuer – satellit ude i Skanderborg også. En af de fire stuer er en lægestue. 3 daglige programmer og 1 lægeprogram. </w:t>
+      </w:r>
+      <w:r>
+        <w:t xml:space="preserve"> Det er en blanding af både udstyr og personale der begrænser antallet af scanninger, antal personale er normeret efter antallet af scanningsstuer, derfor passer det ca. med at en ultralydsscanner kan foretage 10 scanninger på en dag. </w:t>
+      </w:r>
+    </w:p>
+    <w:p>
+      <w:pPr>
+        <w:jc w:val="left"/>
+      </w:pPr>
+      <w:r>
+        <w:t xml:space="preserve">Scanningsudstyr i gang hele tiden? Ja. Stigning i fødselsantallet – mangler apparater, stuer og personale. </w:t>
+      </w:r>
+    </w:p>
+    <w:p>
+      <w:pPr>
+        <w:rPr>
+          <w:rFonts w:ascii="Cambria" w:hAnsi="Cambria"/>
+          <w:b/>
+        </w:rPr>
+      </w:pPr>
+      <w:r>
+        <w:rPr>
+          <w:rFonts w:ascii="Cambria" w:hAnsi="Cambria"/>
+          <w:b/>
+        </w:rPr>
+        <w:t>Hvad er proceduren for sonografers arbejdsdag?</w:t>
+      </w:r>
+    </w:p>
+    <w:p>
+      <w:pPr>
+        <w:jc w:val="left"/>
+      </w:pPr>
+      <w:r>
+        <w:rPr>
+          <w:b/>
+        </w:rPr>
+        <w:t>Arbejdsdag:</w:t>
+      </w:r>
+      <w:r>
+        <w:t xml:space="preserve"> 10 scanninger pr. dag hver især afhængig </w:t>
+      </w:r>
+      <w:r>
+        <w:t xml:space="preserve">af </w:t>
+      </w:r>
+      <w:r>
+        <w:t>om de har tre eller fire stuer i gang. Laver ikke andet end at scanne den dag. De forsøger så vidt muligt at aflaste</w:t>
+      </w:r>
+      <w:r>
+        <w:t xml:space="preserve"> gennem varierende arbejdsdage. De</w:t>
+      </w:r>
+      <w:r>
+        <w:t xml:space="preserve"> scanner</w:t>
+      </w:r>
+      <w:r>
+        <w:t xml:space="preserve"> maksimalt </w:t>
+      </w:r>
+      <w:r>
+        <w:t>4 dage i ugen</w:t>
+      </w:r>
+      <w:r>
+        <w:t xml:space="preserve">. </w:t>
+      </w:r>
+      <w:r>
+        <w:t xml:space="preserve">En dag starter de med medicinske aborter, som ikke kræver særligt meget scanning. En dag, hvor de tager væv fra moderkage – ingen scanninger her heller. Det klares de undtagen i ferieperioder – her kan man komme ud for at scanne 5 dage i ugen. </w:t>
+      </w:r>
+    </w:p>
+    <w:p>
+      <w:pPr>
+        <w:rPr>
+          <w:rFonts w:ascii="Cambria" w:hAnsi="Cambria"/>
+          <w:b/>
+        </w:rPr>
+      </w:pPr>
+      <w:r>
+        <w:rPr>
+          <w:rFonts w:ascii="Cambria" w:hAnsi="Cambria"/>
+          <w:b/>
+        </w:rPr>
+        <w:t xml:space="preserve">Der findes fire niveauer i DRG-takster. Hvad er kriterierne for, at en ultralydsscanning bliver placeret i det pågældende niveau? </w:t>
+      </w:r>
+    </w:p>
+    <w:p>
+      <w:pPr>
+        <w:pStyle w:val="Listeafsnit"/>
+        <w:numPr>
+          <w:ilvl w:val="1"/>
+          <w:numId w:val="3"/>
+        </w:numPr>
+        <w:rPr>
+          <w:rFonts w:ascii="Cambria" w:hAnsi="Cambria"/>
+          <w:b/>
+        </w:rPr>
+      </w:pPr>
+      <w:r>
+        <w:rPr>
+          <w:rFonts w:ascii="Cambria" w:hAnsi="Cambria"/>
+          <w:b/>
         </w:rPr>
         <w:t xml:space="preserve">Hvordan er jeres fordeling af ultralydsscanninger på de fire niveauer? </w:t>
       </w:r>
@@ -835,10 +671,10 @@
           <w:lang w:val="en-GB" w:eastAsia="en-GB"/>
         </w:rPr>
         <w:drawing>
-          <wp:inline distT="0" distB="0" distL="0" distR="0" wp14:anchorId="29296D26" wp14:editId="6E8688F5">
+          <wp:inline distT="0" distB="0" distL="0" distR="0" wp14:anchorId="70FBAB63" wp14:editId="01EAF8FE">
             <wp:extent cx="5473700" cy="495300"/>
             <wp:effectExtent l="0" t="0" r="12700" b="12700"/>
-            <wp:docPr id="2" name="Billede 2" descr="../Ultralyds%20robotarm/Projekt/Figurer/scanning.jpg"/>
+            <wp:docPr id="1" name="Billede 1" descr="../Ultralyds%20robotarm/Projekt/Figurer/scanning.jpg"/>
             <wp:cNvGraphicFramePr>
               <a:graphicFrameLocks xmlns:a="http://schemas.openxmlformats.org/drawingml/2006/main" noChangeAspect="1"/>
             </wp:cNvGraphicFramePr>
@@ -886,38 +722,92 @@
     </w:p>
     <w:p>
       <w:pPr>
-        <w:pStyle w:val="Listeafsnit"/>
-        <w:numPr>
-          <w:ilvl w:val="0"/>
-          <w:numId w:val="3"/>
-        </w:numPr>
-        <w:rPr>
-          <w:rFonts w:ascii="Cambria" w:hAnsi="Cambria"/>
-        </w:rPr>
-      </w:pPr>
-      <w:r>
-        <w:rPr>
-          <w:rFonts w:ascii="Cambria" w:hAnsi="Cambria"/>
-        </w:rPr>
-        <w:t>Hvor lang tid tager sonograf uddannelsen?</w:t>
-      </w:r>
-    </w:p>
-    <w:p>
-      <w:pPr>
-        <w:pStyle w:val="Listeafsnit"/>
-        <w:numPr>
-          <w:ilvl w:val="0"/>
-          <w:numId w:val="3"/>
-        </w:numPr>
-        <w:rPr>
-          <w:rFonts w:ascii="Cambria" w:hAnsi="Cambria"/>
-        </w:rPr>
-      </w:pPr>
-      <w:r>
-        <w:rPr>
-          <w:rFonts w:ascii="Cambria" w:hAnsi="Cambria"/>
-        </w:rPr>
-        <w:t>Hvordan er proceduren for oplæring af en sonograf?</w:t>
+        <w:jc w:val="left"/>
+      </w:pPr>
+      <w:r>
+        <w:rPr>
+          <w:b/>
+        </w:rPr>
+        <w:t>DRG-takster:</w:t>
+      </w:r>
+      <w:r>
+        <w:t xml:space="preserve"> </w:t>
+      </w:r>
+      <w:r>
+        <w:br/>
+        <w:t>Politisk bestemt. Tina kender ikke til dem, men har forsøgt spurgt sig frem på afdelingen</w:t>
+      </w:r>
+      <w:r>
+        <w:t xml:space="preserve">. Tvillinger = dyr takst. Anderledes tid bliver sat af, når der er tvillinger. Dobbelt tid. Nakkefoldscanning + flowmåling = meget kompliceret, da den kræver meget og anderledes information omkring risikovurdering. </w:t>
+      </w:r>
+      <w:r>
+        <w:br/>
+        <w:t>Selvbetalere –</w:t>
+      </w:r>
+      <w:r>
+        <w:t xml:space="preserve"> godt</w:t>
+      </w:r>
+      <w:r>
+        <w:t xml:space="preserve"> 2.000 kroner for en scanning. Den takserer under meget kompliceret. </w:t>
+      </w:r>
+      <w:r>
+        <w:t xml:space="preserve">Dermed vurderer hun at det </w:t>
+      </w:r>
+      <w:r>
+        <w:lastRenderedPageBreak/>
+        <w:t xml:space="preserve">er standard niveauet for de oftest foretaget scanninger. </w:t>
+      </w:r>
+      <w:r>
+        <w:br/>
+        <w:t>De billigere kan være medicinske aborter. Medicinsk abort koster noget andet</w:t>
+      </w:r>
+      <w:r>
+        <w:t xml:space="preserve"> udover blot scanningsprisen</w:t>
+      </w:r>
+      <w:r>
+        <w:t xml:space="preserve">. </w:t>
+      </w:r>
+      <w:r>
+        <w:br/>
+        <w:t>Har fosteret hovedet op eller ned – også ukompliceret</w:t>
+      </w:r>
+      <w:r>
+        <w:t xml:space="preserve"> (vægtscanning)</w:t>
+      </w:r>
+      <w:r>
+        <w:t xml:space="preserve">. </w:t>
+      </w:r>
+    </w:p>
+    <w:p>
+      <w:pPr>
+        <w:spacing w:after="0"/>
+        <w:rPr>
+          <w:rFonts w:ascii="Cambria" w:hAnsi="Cambria"/>
+          <w:b/>
+        </w:rPr>
+      </w:pPr>
+      <w:r>
+        <w:rPr>
+          <w:rFonts w:ascii="Cambria" w:hAnsi="Cambria"/>
+          <w:b/>
+        </w:rPr>
+        <w:t xml:space="preserve">Hvilke type arbejdsgener oplever I i forbindelse med ultralydsscanninger? </w:t>
+      </w:r>
+    </w:p>
+    <w:p>
+      <w:pPr>
+        <w:spacing w:after="0"/>
+        <w:rPr>
+          <w:rFonts w:ascii="Cambria" w:hAnsi="Cambria"/>
+          <w:b/>
+        </w:rPr>
+      </w:pPr>
+      <w:r>
+        <w:rPr>
+          <w:rFonts w:ascii="Cambria" w:hAnsi="Cambria"/>
+          <w:b/>
+        </w:rPr>
+        <w:t>Oplever I sygedage i forbindelse med arbejdsgener?</w:t>
       </w:r>
     </w:p>
     <w:p>
@@ -927,142 +817,166 @@
           <w:ilvl w:val="1"/>
           <w:numId w:val="3"/>
         </w:numPr>
-        <w:rPr>
-          <w:rFonts w:ascii="Cambria" w:hAnsi="Cambria"/>
-        </w:rPr>
-      </w:pPr>
-      <w:r>
-        <w:rPr>
-          <w:rFonts w:ascii="Cambria" w:hAnsi="Cambria"/>
-        </w:rPr>
-        <w:t>Hvor lang tid går der før ultralydsscanningen må udføres uden opsyn?</w:t>
-      </w:r>
-    </w:p>
-    <w:p>
-      <w:pPr>
-        <w:pStyle w:val="Listeafsnit"/>
-        <w:numPr>
-          <w:ilvl w:val="0"/>
-          <w:numId w:val="3"/>
-        </w:numPr>
-        <w:rPr>
-          <w:rFonts w:ascii="Cambria" w:hAnsi="Cambria"/>
-        </w:rPr>
-      </w:pPr>
-      <w:r>
-        <w:rPr>
-          <w:rFonts w:ascii="Cambria" w:hAnsi="Cambria"/>
-        </w:rPr>
-        <w:t>Hvilke type arbejdsgener</w:t>
-      </w:r>
-      <w:r>
-        <w:rPr>
-          <w:rFonts w:ascii="Cambria" w:hAnsi="Cambria"/>
-        </w:rPr>
-        <w:t xml:space="preserve"> oplever I i forbindelse med ultralydsscanninger?</w:t>
-      </w:r>
-      <w:r>
-        <w:rPr>
-          <w:rFonts w:ascii="Cambria" w:hAnsi="Cambria"/>
-        </w:rPr>
-        <w:t xml:space="preserve"> </w:t>
-      </w:r>
-    </w:p>
-    <w:p>
-      <w:pPr>
-        <w:pStyle w:val="Listeafsnit"/>
-        <w:numPr>
-          <w:ilvl w:val="0"/>
-          <w:numId w:val="3"/>
-        </w:numPr>
-        <w:rPr>
-          <w:rFonts w:ascii="Cambria" w:hAnsi="Cambria"/>
-        </w:rPr>
-      </w:pPr>
-      <w:r>
-        <w:rPr>
-          <w:rFonts w:ascii="Cambria" w:hAnsi="Cambria"/>
-        </w:rPr>
-        <w:t>Oplever I sygedage</w:t>
-      </w:r>
-      <w:r>
-        <w:rPr>
-          <w:rFonts w:ascii="Cambria" w:hAnsi="Cambria"/>
-        </w:rPr>
-        <w:t xml:space="preserve"> i forbindelse med arbejdsgener</w:t>
-      </w:r>
-      <w:r>
-        <w:rPr>
-          <w:rFonts w:ascii="Cambria" w:hAnsi="Cambria"/>
-        </w:rPr>
-        <w:t>?</w:t>
-      </w:r>
-    </w:p>
-    <w:p>
-      <w:pPr>
-        <w:pStyle w:val="Listeafsnit"/>
-        <w:numPr>
-          <w:ilvl w:val="1"/>
-          <w:numId w:val="3"/>
-        </w:numPr>
-        <w:rPr>
-          <w:rFonts w:ascii="Cambria" w:hAnsi="Cambria"/>
-        </w:rPr>
-      </w:pPr>
-      <w:r>
-        <w:rPr>
-          <w:rFonts w:ascii="Cambria" w:hAnsi="Cambria"/>
+        <w:spacing w:after="0"/>
+        <w:rPr>
+          <w:rFonts w:ascii="Cambria" w:hAnsi="Cambria"/>
+          <w:b/>
+        </w:rPr>
+      </w:pPr>
+      <w:r>
+        <w:rPr>
+          <w:rFonts w:ascii="Cambria" w:hAnsi="Cambria"/>
+          <w:b/>
         </w:rPr>
         <w:t xml:space="preserve">Hvis ja, har I været nødsaget til at skulle uddanne flere sonografer pga. det? </w:t>
       </w:r>
     </w:p>
     <w:p>
       <w:pPr>
-        <w:pStyle w:val="Listeafsnit"/>
-        <w:numPr>
-          <w:ilvl w:val="0"/>
-          <w:numId w:val="3"/>
-        </w:numPr>
         <w:jc w:val="left"/>
-        <w:rPr>
-          <w:rFonts w:ascii="Cambria" w:hAnsi="Cambria"/>
-        </w:rPr>
-      </w:pPr>
-      <w:r>
-        <w:rPr>
-          <w:rFonts w:ascii="Cambria" w:hAnsi="Cambria"/>
+      </w:pPr>
+      <w:r>
+        <w:t xml:space="preserve">Typer af arbejdsgener: Oplevet det, men ikke noget der giver sygdom. Kan ikke bevises med sygefravær. Laver elastikøvelser hver morgen. </w:t>
+      </w:r>
+    </w:p>
+    <w:p>
+      <w:pPr>
+        <w:rPr>
+          <w:rFonts w:ascii="Cambria" w:hAnsi="Cambria"/>
+          <w:b/>
+        </w:rPr>
+      </w:pPr>
+      <w:r>
+        <w:rPr>
+          <w:rFonts w:ascii="Cambria" w:hAnsi="Cambria"/>
+          <w:b/>
+        </w:rPr>
+        <w:t xml:space="preserve">Har I nogle arbejdstilsynsrestriktioner i forhold til antal timer pr. dag pr. person? </w:t>
+      </w:r>
+    </w:p>
+    <w:p>
+      <w:pPr>
+        <w:jc w:val="left"/>
+      </w:pPr>
+      <w:r>
+        <w:t xml:space="preserve">Restriktioner </w:t>
+      </w:r>
+      <w:r>
+        <w:sym w:font="Wingdings" w:char="F0E0"/>
+      </w:r>
+      <w:r>
+        <w:t xml:space="preserve"> max 28 timer om ugen, dog kun a</w:t>
+      </w:r>
+      <w:r>
+        <w:t>nbefalet</w:t>
+      </w:r>
+      <w:r>
+        <w:t xml:space="preserve"> fra F</w:t>
+      </w:r>
+      <w:r>
+        <w:t>øtalmedicinsk</w:t>
+      </w:r>
+      <w:r>
+        <w:t xml:space="preserve"> Selskab</w:t>
+      </w:r>
+      <w:r>
+        <w:t xml:space="preserve">. De skal ikke rette sig efter de restriktioner, det er kun anbefalinger. </w:t>
+      </w:r>
+      <w:r>
+        <w:br/>
+        <w:t xml:space="preserve">Kan ikke måles – arbejdsgener. Ikke beviseligt. </w:t>
+      </w:r>
+    </w:p>
+    <w:p>
+      <w:pPr>
+        <w:jc w:val="left"/>
+      </w:pPr>
+      <w:r>
+        <w:t>Restrikt</w:t>
+      </w:r>
+      <w:r>
+        <w:t>ioner: Dansk Føtalmedicinsk Sel</w:t>
+      </w:r>
+      <w:r>
+        <w:t xml:space="preserve">skab. Grupper, der laver guidelines bestående af læger og sonografer, der undersøger tiden og variationen. </w:t>
+      </w:r>
+    </w:p>
+    <w:p>
+      <w:pPr>
+        <w:jc w:val="left"/>
+      </w:pPr>
+      <w:r>
+        <w:t>At rotere rundt i arbejdsgangen er gjort grundet mere</w:t>
+      </w:r>
+      <w:r>
+        <w:t xml:space="preserve"> fokus på</w:t>
+      </w:r>
+      <w:r>
+        <w:t xml:space="preserve"> arbejdsmiljø</w:t>
+      </w:r>
+      <w:r>
+        <w:t xml:space="preserve"> og arbejdsstillinger</w:t>
+      </w:r>
+      <w:r>
+        <w:t xml:space="preserve">. </w:t>
+      </w:r>
+    </w:p>
+    <w:p>
+      <w:pPr>
+        <w:jc w:val="left"/>
+      </w:pPr>
+      <w:r>
+        <w:t>Udstyret har mulighed for at kunne bruge</w:t>
+      </w:r>
+      <w:r>
+        <w:t>s</w:t>
+      </w:r>
+      <w:r>
+        <w:t xml:space="preserve"> fra begge sider – venstre og højrehåndet. Kan også stå op – opfordres til at veksle mellem arbejdsstillinger. De har almindelige stole og nogle specielle. </w:t>
+      </w:r>
+    </w:p>
+    <w:p>
+      <w:pPr>
+        <w:jc w:val="left"/>
+        <w:rPr>
+          <w:rFonts w:ascii="Cambria" w:hAnsi="Cambria"/>
+          <w:b/>
+        </w:rPr>
+      </w:pPr>
+      <w:r>
+        <w:rPr>
+          <w:rFonts w:ascii="Cambria" w:hAnsi="Cambria"/>
+          <w:b/>
         </w:rPr>
         <w:t xml:space="preserve">Har I nogle sonografer som er diagnostiseret med arbejdsgener i forbindelse med ultralydsscanninger? </w:t>
       </w:r>
     </w:p>
     <w:p>
       <w:pPr>
-        <w:pStyle w:val="Listeafsnit"/>
-        <w:numPr>
-          <w:ilvl w:val="0"/>
-          <w:numId w:val="3"/>
-        </w:numPr>
-        <w:rPr>
-          <w:rFonts w:ascii="Cambria" w:hAnsi="Cambria"/>
-        </w:rPr>
-      </w:pPr>
-      <w:r>
-        <w:rPr>
-          <w:rFonts w:ascii="Cambria" w:hAnsi="Cambria"/>
-        </w:rPr>
-        <w:t xml:space="preserve">Har I nogle arbejdstilsynsrestriktioner i forhold til antal </w:t>
-      </w:r>
-      <w:r>
-        <w:rPr>
-          <w:rFonts w:ascii="Cambria" w:hAnsi="Cambria"/>
-        </w:rPr>
-        <w:t>timer</w:t>
-      </w:r>
-      <w:r>
-        <w:rPr>
-          <w:rFonts w:ascii="Cambria" w:hAnsi="Cambria"/>
-        </w:rPr>
-        <w:t xml:space="preserve"> pr. dag pr. person? </w:t>
+        <w:jc w:val="left"/>
+      </w:pPr>
+      <w:r>
+        <w:t xml:space="preserve">Sonografjob </w:t>
+      </w:r>
+      <w:r>
+        <w:sym w:font="Wingdings" w:char="F0E0"/>
+      </w:r>
+      <w:r>
+        <w:t xml:space="preserve"> noget man er i lang tid. Dedikeret job – har stort ansvar. Ingen her har været her under 7 år. De er alle glade for det. Styrketræning i elastikker, gode stole, wellness konsulenter – kigger på, hvordan de sidder. Konsulenter kan bestilles til hver en tid. Privilegeret i regionen mht. stole, konsulenter, variation af arbejde.</w:t>
+      </w:r>
+    </w:p>
+    <w:p>
+      <w:pPr>
+        <w:jc w:val="left"/>
+      </w:pPr>
+      <w:r>
+        <w:t xml:space="preserve">Glade ansatte </w:t>
+      </w:r>
+      <w:r>
+        <w:sym w:font="Wingdings" w:char="F0E0"/>
+      </w:r>
+      <w:r>
+        <w:t xml:space="preserve"> ”gemmer” skader væk, da de er glade for jobbet. Personrelateret. Oplever ikke sygedage grundet arbejdsgener. Stort set ingen sygdom. </w:t>
       </w:r>
     </w:p>
     <w:p>
@@ -1070,12 +984,14 @@
         <w:pStyle w:val="Overskrift2"/>
         <w:rPr>
           <w:rFonts w:ascii="Cambria" w:hAnsi="Cambria"/>
+          <w:color w:val="FF0000"/>
           <w:sz w:val="24"/>
         </w:rPr>
       </w:pPr>
       <w:r>
         <w:rPr>
           <w:rFonts w:ascii="Cambria" w:hAnsi="Cambria"/>
+          <w:color w:val="FF0000"/>
           <w:sz w:val="24"/>
         </w:rPr>
         <w:t>Patient og etik</w:t>
@@ -1083,6 +999,7 @@
       <w:r>
         <w:rPr>
           <w:rFonts w:ascii="Cambria" w:hAnsi="Cambria"/>
+          <w:color w:val="FF0000"/>
           <w:sz w:val="24"/>
         </w:rPr>
         <w:t>:</w:t>
@@ -1090,6 +1007,20 @@
     </w:p>
     <w:p>
       <w:pPr>
+        <w:rPr>
+          <w:b/>
+        </w:rPr>
+      </w:pPr>
+      <w:r>
+        <w:rPr>
+          <w:rFonts w:ascii="Cambria" w:hAnsi="Cambria"/>
+          <w:b/>
+        </w:rPr>
+        <w:t>Hvordan vurderer du patientoplevelsen ved en ultralydsrobotarm?</w:t>
+      </w:r>
+    </w:p>
+    <w:p>
+      <w:pPr>
         <w:jc w:val="left"/>
       </w:pPr>
       <w:r>
@@ -1106,6 +1037,21 @@
     </w:p>
     <w:p>
       <w:pPr>
+        <w:rPr>
+          <w:rFonts w:ascii="Cambria" w:hAnsi="Cambria"/>
+          <w:b/>
+        </w:rPr>
+      </w:pPr>
+      <w:r>
+        <w:rPr>
+          <w:rFonts w:ascii="Cambria" w:hAnsi="Cambria"/>
+          <w:b/>
+        </w:rPr>
+        <w:t>Hvordan vurderer du, at personalet vil modtage ultralydsrobotarmen?</w:t>
+      </w:r>
+    </w:p>
+    <w:p>
+      <w:pPr>
         <w:jc w:val="left"/>
       </w:pPr>
       <w:r>
@@ -1117,43 +1063,22 @@
         <w:jc w:val="left"/>
       </w:pPr>
       <w:r>
-        <w:t>Nysgerrighed på, hvordan det føles med robotarm. De ved ikke nu, hvor meget de trykker på nu – da det er indlæret.</w:t>
-      </w:r>
-    </w:p>
-    <w:p>
-      <w:pPr>
-        <w:pStyle w:val="Listeafsnit"/>
-        <w:numPr>
-          <w:ilvl w:val="0"/>
-          <w:numId w:val="3"/>
-        </w:numPr>
-        <w:rPr>
-          <w:rFonts w:ascii="Cambria" w:hAnsi="Cambria"/>
-        </w:rPr>
-      </w:pPr>
-      <w:r>
-        <w:rPr>
-          <w:rFonts w:ascii="Cambria" w:hAnsi="Cambria"/>
-        </w:rPr>
-        <w:t>Hvordan vurderer du patientoplevelsen ved en ultralydsrobotarm?</w:t>
-      </w:r>
-    </w:p>
-    <w:p>
-      <w:pPr>
-        <w:pStyle w:val="Listeafsnit"/>
-        <w:numPr>
-          <w:ilvl w:val="0"/>
-          <w:numId w:val="3"/>
-        </w:numPr>
-        <w:rPr>
-          <w:rFonts w:ascii="Cambria" w:hAnsi="Cambria"/>
-        </w:rPr>
-      </w:pPr>
-      <w:r>
-        <w:rPr>
-          <w:rFonts w:ascii="Cambria" w:hAnsi="Cambria"/>
-        </w:rPr>
-        <w:t>Hvordan vurderer du, at personalet vil modtage ultralydsrobotarmen?</w:t>
+        <w:t>Nysgerrig</w:t>
+      </w:r>
+      <w:r>
+        <w:t xml:space="preserve"> på, hvordan det føles med robotarm. De ved ikke</w:t>
+      </w:r>
+      <w:r>
+        <w:t xml:space="preserve"> nu, hvor meget de trykker med på den enkelte patient</w:t>
+      </w:r>
+      <w:r>
+        <w:t xml:space="preserve"> – da det er </w:t>
+      </w:r>
+      <w:r>
+        <w:t>indlært og sker nærmest ubevidst</w:t>
+      </w:r>
+      <w:r>
+        <w:t>.</w:t>
       </w:r>
     </w:p>
     <w:p>
@@ -1161,59 +1086,68 @@
         <w:pStyle w:val="Overskrift2"/>
         <w:rPr>
           <w:rFonts w:ascii="Cambria" w:hAnsi="Cambria"/>
-        </w:rPr>
-      </w:pPr>
-      <w:r>
-        <w:rPr>
-          <w:rFonts w:ascii="Cambria" w:hAnsi="Cambria"/>
+          <w:color w:val="FF0000"/>
+          <w:sz w:val="24"/>
+          <w:szCs w:val="24"/>
+        </w:rPr>
+      </w:pPr>
+      <w:r>
+        <w:rPr>
+          <w:rFonts w:ascii="Cambria" w:hAnsi="Cambria"/>
+          <w:color w:val="FF0000"/>
+          <w:sz w:val="24"/>
+          <w:szCs w:val="24"/>
         </w:rPr>
         <w:t>Teknologi:</w:t>
       </w:r>
     </w:p>
     <w:p>
       <w:pPr>
+        <w:rPr>
+          <w:rFonts w:ascii="Cambria" w:hAnsi="Cambria"/>
+          <w:b/>
+        </w:rPr>
+      </w:pPr>
+      <w:r>
+        <w:rPr>
+          <w:rFonts w:ascii="Cambria" w:hAnsi="Cambria"/>
+          <w:b/>
+        </w:rPr>
+        <w:lastRenderedPageBreak/>
+        <w:t>Hvor tit har I serviceeftersyn på ultralydsudstyret?</w:t>
+      </w:r>
+    </w:p>
+    <w:p>
+      <w:pPr>
         <w:jc w:val="left"/>
       </w:pPr>
       <w:r>
-        <w:t xml:space="preserve">Hun har aldrig set det. Bliver støvsuget en gang hver 6. uge pga. filter. Tager 15 minutter cirka. Ellers ingen tjek op på det. Sundhedsstyrelsens anbefalinger – her står der noget andet. Kun når ledninger er ved at gå i stykker, så kommer der nogen og kigger på. Ringer til teknisk afdeling, hvis de eksempelvis taber en af proberne, og så kommer de og kigger på det. Dyrt at få serviceeftersyn. </w:t>
-      </w:r>
-    </w:p>
-    <w:p>
-      <w:pPr>
-        <w:pStyle w:val="Listeafsnit"/>
-        <w:numPr>
-          <w:ilvl w:val="0"/>
-          <w:numId w:val="3"/>
-        </w:numPr>
-        <w:rPr>
-          <w:rFonts w:ascii="Cambria" w:hAnsi="Cambria"/>
-        </w:rPr>
-      </w:pPr>
-      <w:r>
-        <w:rPr>
-          <w:rFonts w:ascii="Cambria" w:hAnsi="Cambria"/>
-        </w:rPr>
-        <w:t xml:space="preserve">Hvor tit har I serviceeftersyn på </w:t>
-      </w:r>
-      <w:r>
-        <w:rPr>
-          <w:rFonts w:ascii="Cambria" w:hAnsi="Cambria"/>
-        </w:rPr>
-        <w:t>ultralyds</w:t>
-      </w:r>
-      <w:r>
-        <w:rPr>
-          <w:rFonts w:ascii="Cambria" w:hAnsi="Cambria"/>
-        </w:rPr>
-        <w:t>udstyret?</w:t>
-      </w:r>
-    </w:p>
-    <w:p>
-      <w:pPr>
-        <w:rPr>
-          <w:rFonts w:ascii="Cambria" w:hAnsi="Cambria"/>
-        </w:rPr>
-      </w:pPr>
+        <w:t>Hun har aldrig set det. Bliver støvsuget en gang hver 6. uge pga. filter. Tager 15 minutter cirka. Ellers ingen tjek op på det. Sundhedsstyrelsens anbefalinger – her står der noget andet</w:t>
+      </w:r>
+      <w:r>
+        <w:t>, men anvendes ikke i praksis</w:t>
+      </w:r>
+      <w:r>
+        <w:t>. Kun når ledninger er ved at gå i stykker, så</w:t>
+      </w:r>
+      <w:r>
+        <w:t xml:space="preserve"> kommer der nogen og kigger på udstyret De r</w:t>
+      </w:r>
+      <w:r>
+        <w:t>inger til teknisk afdeling, hvis de ek</w:t>
+      </w:r>
+      <w:r>
+        <w:t>sempelvis taber en af prob</w:t>
+      </w:r>
+      <w:r>
+        <w:t xml:space="preserve">erne, </w:t>
+      </w:r>
+      <w:r>
+        <w:t>og så kommer teknisk afdeling og tjekker det tabte udstyr for fejl</w:t>
+      </w:r>
+      <w:r>
+        <w:t xml:space="preserve">. Dyrt at få serviceeftersyn. </w:t>
+      </w:r>
     </w:p>
     <w:p>
       <w:pPr>
@@ -1225,8 +1159,29 @@
       <w:r>
         <w:rPr>
           <w:rFonts w:ascii="Cambria" w:hAnsi="Cambria"/>
-        </w:rPr>
-        <w:t xml:space="preserve">For: Scanne alle ugens dage – behøver ikke have en variation. Lægeprogrammet kan eventuelt spares væk, da de ikke skal aflastes den dag. Aflastning – argument for fremadrettet indkøb af apparatur. </w:t>
+          <w:b/>
+        </w:rPr>
+        <w:t>For</w:t>
+      </w:r>
+      <w:r>
+        <w:rPr>
+          <w:rFonts w:ascii="Cambria" w:hAnsi="Cambria"/>
+          <w:b/>
+        </w:rPr>
+        <w:t xml:space="preserve"> robotarmen</w:t>
+      </w:r>
+      <w:r>
+        <w:rPr>
+          <w:rFonts w:ascii="Cambria" w:hAnsi="Cambria"/>
+          <w:b/>
+        </w:rPr>
+        <w:t>:</w:t>
+      </w:r>
+      <w:r>
+        <w:rPr>
+          <w:rFonts w:ascii="Cambria" w:hAnsi="Cambria"/>
+        </w:rPr>
+        <w:t xml:space="preserve"> Scanne alle ugens dage – behøver ikke have en variation. Lægeprogrammet kan eventuelt spares væk, da de ikke skal aflastes den dag. Aflastning – argument for fremadrettet indkøb af apparatur. </w:t>
       </w:r>
       <w:r>
         <w:rPr>
@@ -1240,50 +1195,35 @@
       <w:pPr>
         <w:rPr>
           <w:rFonts w:ascii="Cambria" w:hAnsi="Cambria"/>
-        </w:rPr>
-      </w:pPr>
-      <w:r>
-        <w:rPr>
-          <w:rFonts w:ascii="Cambria" w:hAnsi="Cambria"/>
-        </w:rPr>
-        <w:lastRenderedPageBreak/>
+          <w:b/>
+        </w:rPr>
+      </w:pPr>
+      <w:r>
+        <w:rPr>
+          <w:rFonts w:ascii="Cambria" w:hAnsi="Cambria"/>
+          <w:b/>
+        </w:rPr>
         <w:t>Imod:</w:t>
       </w:r>
     </w:p>
     <w:p>
       <w:pPr>
-        <w:rPr>
-          <w:rFonts w:ascii="Cambria" w:hAnsi="Cambria"/>
-        </w:rPr>
-      </w:pPr>
-    </w:p>
-    <w:p>
-      <w:pPr>
-        <w:rPr>
-          <w:rFonts w:ascii="Cambria" w:hAnsi="Cambria"/>
-        </w:rPr>
-      </w:pPr>
-    </w:p>
-    <w:p>
-      <w:pPr>
-        <w:rPr>
-          <w:rFonts w:ascii="Cambria" w:hAnsi="Cambria"/>
-        </w:rPr>
-      </w:pPr>
-    </w:p>
-    <w:p>
-      <w:pPr>
-        <w:rPr>
-          <w:rFonts w:ascii="Cambria" w:hAnsi="Cambria"/>
-          <w:b/>
-        </w:rPr>
-      </w:pPr>
-      <w:r>
-        <w:rPr>
-          <w:rFonts w:ascii="Cambria" w:hAnsi="Cambria"/>
-          <w:b/>
-        </w:rPr>
-        <w:t xml:space="preserve">Med sygeplejersker på gangen: </w:t>
+        <w:pStyle w:val="Overskrift3"/>
+        <w:rPr>
+          <w:color w:val="FF0000"/>
+        </w:rPr>
+      </w:pPr>
+      <w:r>
+        <w:rPr>
+          <w:color w:val="FF0000"/>
+        </w:rPr>
+        <w:t>Kort uofficielt interview m</w:t>
+      </w:r>
+      <w:r>
+        <w:rPr>
+          <w:color w:val="FF0000"/>
+        </w:rPr>
+        <w:t xml:space="preserve">ed sygeplejersker på gangen: </w:t>
       </w:r>
     </w:p>
     <w:p>
@@ -1336,6 +1276,12 @@
         </w:rPr>
         <w:t xml:space="preserve">Skeptiske omkring om de kan fortsætte med at scanne indtil de skal på pension. </w:t>
       </w:r>
+      <w:r>
+        <w:rPr>
+          <w:rFonts w:ascii="Cambria" w:hAnsi="Cambria"/>
+        </w:rPr>
+        <w:t>Pensionsalderen stiger osv.</w:t>
+      </w:r>
     </w:p>
     <w:p>
       <w:pPr>
@@ -1360,20 +1306,38 @@
         <w:rPr>
           <w:rFonts w:ascii="Cambria" w:hAnsi="Cambria"/>
         </w:rPr>
-        <w:t xml:space="preserve">Åbenhed for teknologi: de synes det kunne være spændende – også patienten. Patienten stoler på, hvad de siger. Og hvis de er åbne for det, så tror de også patienten ville være. </w:t>
-      </w:r>
-    </w:p>
-    <w:p>
-      <w:pPr>
-        <w:rPr>
-          <w:rFonts w:ascii="Cambria" w:hAnsi="Cambria"/>
-        </w:rPr>
-      </w:pPr>
-      <w:r>
-        <w:rPr>
-          <w:rFonts w:ascii="Cambria" w:hAnsi="Cambria"/>
-        </w:rPr>
-        <w:t xml:space="preserve">Hvordan kan teknologien håndtere, hvordan patienten bliver større og større? Nogle gange er patienten så tyk, at de har folder, som skal løftes op for at kunne scanne ordentligt. Svært at finde barnet. Fedme </w:t>
+        <w:t>Stor åbenhed for teknologi: D</w:t>
+      </w:r>
+      <w:r>
+        <w:rPr>
+          <w:rFonts w:ascii="Cambria" w:hAnsi="Cambria"/>
+        </w:rPr>
+        <w:t xml:space="preserve">e synes det kunne være spændende – også patienten. Patienten stoler på, hvad de siger. Og hvis de er åbne for det, så tror de også patienten ville være. </w:t>
+      </w:r>
+    </w:p>
+    <w:p>
+      <w:pPr>
+        <w:rPr>
+          <w:rFonts w:ascii="Cambria" w:hAnsi="Cambria"/>
+        </w:rPr>
+      </w:pPr>
+      <w:r>
+        <w:rPr>
+          <w:rFonts w:ascii="Cambria" w:hAnsi="Cambria"/>
+        </w:rPr>
+        <w:t>Hvordan k</w:t>
+      </w:r>
+      <w:r>
+        <w:rPr>
+          <w:rFonts w:ascii="Cambria" w:hAnsi="Cambria"/>
+        </w:rPr>
+        <w:t>an teknologien håndtere, at</w:t>
+      </w:r>
+      <w:r>
+        <w:rPr>
+          <w:rFonts w:ascii="Cambria" w:hAnsi="Cambria"/>
+        </w:rPr>
+        <w:t xml:space="preserve"> patienten bliver større og større? Nogle gange er patienten så tyk, at de har folder, som skal løftes op for at kunne scanne ordentligt. Svært at finde barnet. Fedme </w:t>
       </w:r>
       <w:r>
         <w:rPr>
@@ -1387,6 +1351,12 @@
         </w:rPr>
         <w:t xml:space="preserve"> har det noget at gøre med hvor lang tid en scanning kan tage? </w:t>
       </w:r>
+      <w:r>
+        <w:rPr>
+          <w:rFonts w:ascii="Cambria" w:hAnsi="Cambria"/>
+        </w:rPr>
+        <w:t>Er det provinsrelateret at så stor en del af dem der scannes i Horsens har en BMI højere end normalvægten.</w:t>
+      </w:r>
     </w:p>
     <w:p>
       <w:pPr>
@@ -1406,6 +1376,12 @@
         </w:rPr>
         <w:t xml:space="preserve">år de scanner tykke mennesker. </w:t>
       </w:r>
+      <w:r>
+        <w:rPr>
+          <w:rFonts w:ascii="Cambria" w:hAnsi="Cambria"/>
+        </w:rPr>
+        <w:t xml:space="preserve">Citat Sonograf. </w:t>
+      </w:r>
     </w:p>
     <w:p>
       <w:pPr>
@@ -1419,6 +1395,14 @@
         </w:rPr>
         <w:t xml:space="preserve">Deres argumenter er ikke stærke nok til at veje op for, at udstyret er dyrt. </w:t>
       </w:r>
+      <w:r>
+        <w:rPr>
+          <w:rFonts w:ascii="Cambria" w:hAnsi="Cambria"/>
+        </w:rPr>
+        <w:t xml:space="preserve">Altså umiddelbart vil de også tro at det økonomiske aspekt vil vinde. </w:t>
+      </w:r>
+      <w:bookmarkStart w:id="0" w:name="_GoBack"/>
+      <w:bookmarkEnd w:id="0"/>
     </w:p>
     <w:p>
       <w:pPr>
@@ -2284,7 +2268,6 @@
     <w:next w:val="Normal"/>
     <w:link w:val="Overskrift3Tegn"/>
     <w:uiPriority w:val="9"/>
-    <w:semiHidden/>
     <w:unhideWhenUsed/>
     <w:qFormat/>
     <w:rsid w:val="00290168"/>
@@ -2544,7 +2527,6 @@
     <w:basedOn w:val="Standardskrifttypeiafsnit"/>
     <w:link w:val="Overskrift3"/>
     <w:uiPriority w:val="9"/>
-    <w:semiHidden/>
     <w:rsid w:val="00290168"/>
     <w:rPr>
       <w:smallCaps/>

</xml_diff>